<commit_message>
Updated more complex notes
</commit_message>
<xml_diff>
--- a/Groupby_aggregate_functions.docx
+++ b/Groupby_aggregate_functions.docx
@@ -57,14 +57,2391 @@
     </w:p>
     <w:p>
       <w:pPr>
+        <w:pStyle w:val="TextBody"/>
+        <w:numPr>
+          <w:ilvl w:val="0"/>
+          <w:numId w:val="17"/>
+        </w:numPr>
+        <w:pBdr>
+          <w:top w:val="single" w:sz="2" w:space="1" w:color="E3E3E3"/>
+          <w:left w:val="single" w:sz="2" w:space="1" w:color="E3E3E3"/>
+          <w:bottom w:val="single" w:sz="2" w:space="1" w:color="E3E3E3"/>
+          <w:right w:val="single" w:sz="2" w:space="1" w:color="E3E3E3"/>
+        </w:pBdr>
+        <w:tabs>
+          <w:tab w:val="clear" w:pos="709"/>
+          <w:tab w:val="left" w:pos="0" w:leader="none"/>
+        </w:tabs>
+        <w:bidi w:val="0"/>
+        <w:spacing w:before="0" w:after="0"/>
+        <w:ind w:left="709" w:hanging="283"/>
+        <w:jc w:val="left"/>
+        <w:rPr>
+          <w:bdr w:val="single" w:sz="2" w:space="1" w:color="E3E3E3"/>
+        </w:rPr>
+      </w:pPr>
+      <w:r>
+        <w:rPr>
+          <w:rFonts w:ascii="Nunito;sans-serif" w:hAnsi="Nunito;sans-serif"/>
+          <w:b w:val="false"/>
+          <w:i w:val="false"/>
+          <w:caps w:val="false"/>
+          <w:smallCaps w:val="false"/>
+          <w:color w:val="000000"/>
+          <w:spacing w:val="0"/>
+          <w:sz w:val="20"/>
+          <w:bdr w:val="single" w:sz="2" w:space="1" w:color="E3E3E3"/>
+        </w:rPr>
+        <w:t>how do i know which all cases i must use group by clause try to give me shortcut way to find it out.</w:t>
+      </w:r>
+    </w:p>
+    <w:p>
+      <w:pPr>
+        <w:pStyle w:val="Heading6"/>
+        <w:numPr>
+          <w:ilvl w:val="5"/>
+          <w:numId w:val="17"/>
+        </w:numPr>
+        <w:pBdr>
+          <w:top w:val="single" w:sz="2" w:space="1" w:color="E3E3E3"/>
+          <w:left w:val="single" w:sz="2" w:space="1" w:color="E3E3E3"/>
+          <w:bottom w:val="single" w:sz="2" w:space="1" w:color="E3E3E3"/>
+          <w:right w:val="single" w:sz="2" w:space="1" w:color="E3E3E3"/>
+        </w:pBdr>
+        <w:tabs>
+          <w:tab w:val="clear" w:pos="709"/>
+          <w:tab w:val="left" w:pos="0" w:leader="none"/>
+        </w:tabs>
+        <w:ind w:left="4254" w:hanging="283"/>
+        <w:rPr/>
+      </w:pPr>
+      <w:r>
+        <w:rPr/>
+        <w:t>ChatGPT said:</w:t>
+      </w:r>
+    </w:p>
+    <w:p>
+      <w:pPr>
+        <w:pStyle w:val="TextBody"/>
+        <w:numPr>
+          <w:ilvl w:val="0"/>
+          <w:numId w:val="0"/>
+        </w:numPr>
+        <w:pBdr>
+          <w:top w:val="single" w:sz="2" w:space="1" w:color="E3E3E3"/>
+          <w:left w:val="single" w:sz="2" w:space="1" w:color="E3E3E3"/>
+          <w:bottom w:val="single" w:sz="2" w:space="1" w:color="E3E3E3"/>
+          <w:right w:val="single" w:sz="2" w:space="1" w:color="E3E3E3"/>
+        </w:pBdr>
+        <w:ind w:hanging="0"/>
+        <w:rPr/>
+      </w:pPr>
+      <w:r>
+        <w:rPr/>
+        <w:t>The </w:t>
+      </w:r>
+      <w:r>
+        <w:rPr>
+          <w:rStyle w:val="SourceText"/>
+        </w:rPr>
+        <w:t>GROUP BY</w:t>
+      </w:r>
+      <w:r>
+        <w:rPr>
+          <w:rStyle w:val="StrongEmphasis"/>
+        </w:rPr>
+        <w:t> clause</w:t>
+      </w:r>
+      <w:r>
+        <w:rPr/>
+        <w:t> is used in SQL when you need to </w:t>
+      </w:r>
+      <w:r>
+        <w:rPr>
+          <w:rStyle w:val="StrongEmphasis"/>
+        </w:rPr>
+        <w:t>aggregate data</w:t>
+      </w:r>
+      <w:r>
+        <w:rPr/>
+        <w:t> based on one or more columns. Here's a </w:t>
+      </w:r>
+      <w:r>
+        <w:rPr>
+          <w:rStyle w:val="StrongEmphasis"/>
+        </w:rPr>
+        <w:t>shortcut guide</w:t>
+      </w:r>
+      <w:r>
+        <w:rPr/>
+        <w:t> to determine when to use </w:t>
+      </w:r>
+      <w:r>
+        <w:rPr>
+          <w:rStyle w:val="SourceText"/>
+        </w:rPr>
+        <w:t>GROUP BY</w:t>
+      </w:r>
+      <w:r>
+        <w:rPr/>
+        <w:t>:</w:t>
+      </w:r>
+    </w:p>
+    <w:p>
+      <w:pPr>
+        <w:pStyle w:val="HorizontalLine"/>
+        <w:numPr>
+          <w:ilvl w:val="0"/>
+          <w:numId w:val="0"/>
+        </w:numPr>
+        <w:pBdr>
+          <w:top w:val="single" w:sz="2" w:space="1" w:color="E3E3E3"/>
+          <w:left w:val="single" w:sz="2" w:space="1" w:color="E3E3E3"/>
+          <w:bottom w:val="single" w:sz="2" w:space="1" w:color="E3E3E3"/>
+          <w:right w:val="single" w:sz="2" w:space="1" w:color="E3E3E3"/>
+        </w:pBdr>
+        <w:ind w:hanging="0"/>
+        <w:rPr/>
+      </w:pPr>
+      <w:r>
+        <w:rPr/>
+      </w:r>
+    </w:p>
+    <w:p>
+      <w:pPr>
+        <w:pStyle w:val="Heading3"/>
+        <w:numPr>
+          <w:ilvl w:val="0"/>
+          <w:numId w:val="0"/>
+        </w:numPr>
+        <w:pBdr>
+          <w:top w:val="single" w:sz="2" w:space="1" w:color="E3E3E3"/>
+          <w:left w:val="single" w:sz="2" w:space="1" w:color="E3E3E3"/>
+          <w:bottom w:val="single" w:sz="2" w:space="1" w:color="E3E3E3"/>
+          <w:right w:val="single" w:sz="2" w:space="1" w:color="E3E3E3"/>
+        </w:pBdr>
+        <w:ind w:hanging="0"/>
+        <w:rPr/>
+      </w:pPr>
+      <w:r>
+        <w:rPr>
+          <w:rStyle w:val="StrongEmphasis"/>
+          <w:b/>
+        </w:rPr>
+        <w:t>Shortcut to Identify </w:t>
+      </w:r>
+      <w:r>
+        <w:rPr>
+          <w:rStyle w:val="SourceText"/>
+        </w:rPr>
+        <w:t>GROUP BY</w:t>
+      </w:r>
+      <w:r>
+        <w:rPr>
+          <w:rStyle w:val="StrongEmphasis"/>
+          <w:b/>
+        </w:rPr>
+        <w:t> Usage</w:t>
+      </w:r>
+    </w:p>
+    <w:p>
+      <w:pPr>
+        <w:pStyle w:val="TextBody"/>
+        <w:numPr>
+          <w:ilvl w:val="1"/>
+          <w:numId w:val="17"/>
+        </w:numPr>
+        <w:pBdr>
+          <w:top w:val="single" w:sz="2" w:space="1" w:color="E3E3E3"/>
+          <w:left w:val="single" w:sz="2" w:space="1" w:color="E3E3E3"/>
+          <w:bottom w:val="single" w:sz="2" w:space="1" w:color="E3E3E3"/>
+          <w:right w:val="single" w:sz="2" w:space="1" w:color="E3E3E3"/>
+        </w:pBdr>
+        <w:tabs>
+          <w:tab w:val="clear" w:pos="709"/>
+          <w:tab w:val="left" w:pos="0" w:leader="none"/>
+        </w:tabs>
+        <w:ind w:left="1418" w:hanging="283"/>
+        <w:rPr/>
+      </w:pPr>
+      <w:r>
+        <w:rPr>
+          <w:rStyle w:val="StrongEmphasis"/>
+        </w:rPr>
+        <w:t>Are you using an aggregate function?</w:t>
+      </w:r>
+    </w:p>
+    <w:p>
+      <w:pPr>
+        <w:pStyle w:val="TextBody"/>
+        <w:numPr>
+          <w:ilvl w:val="2"/>
+          <w:numId w:val="17"/>
+        </w:numPr>
+        <w:pBdr>
+          <w:top w:val="single" w:sz="2" w:space="1" w:color="E3E3E3"/>
+          <w:left w:val="single" w:sz="2" w:space="1" w:color="E3E3E3"/>
+          <w:bottom w:val="single" w:sz="2" w:space="1" w:color="E3E3E3"/>
+          <w:right w:val="single" w:sz="2" w:space="1" w:color="E3E3E3"/>
+        </w:pBdr>
+        <w:tabs>
+          <w:tab w:val="clear" w:pos="709"/>
+          <w:tab w:val="left" w:pos="0" w:leader="none"/>
+        </w:tabs>
+        <w:spacing w:before="0" w:after="0"/>
+        <w:ind w:left="2127" w:hanging="283"/>
+        <w:rPr>
+          <w:bdr w:val="single" w:sz="2" w:space="1" w:color="E3E3E3"/>
+        </w:rPr>
+      </w:pPr>
+      <w:r>
+        <w:rPr>
+          <w:bdr w:val="single" w:sz="2" w:space="1" w:color="E3E3E3"/>
+        </w:rPr>
+        <w:t>Aggregate functions include:</w:t>
+      </w:r>
+    </w:p>
+    <w:p>
+      <w:pPr>
+        <w:pStyle w:val="TextBody"/>
+        <w:numPr>
+          <w:ilvl w:val="3"/>
+          <w:numId w:val="17"/>
+        </w:numPr>
+        <w:pBdr>
+          <w:top w:val="single" w:sz="2" w:space="1" w:color="E3E3E3"/>
+          <w:left w:val="single" w:sz="2" w:space="1" w:color="E3E3E3"/>
+          <w:bottom w:val="single" w:sz="2" w:space="1" w:color="E3E3E3"/>
+          <w:right w:val="single" w:sz="2" w:space="1" w:color="E3E3E3"/>
+        </w:pBdr>
+        <w:tabs>
+          <w:tab w:val="clear" w:pos="709"/>
+          <w:tab w:val="left" w:pos="0" w:leader="none"/>
+        </w:tabs>
+        <w:spacing w:before="0" w:after="0"/>
+        <w:ind w:left="2836" w:hanging="283"/>
+        <w:rPr/>
+      </w:pPr>
+      <w:r>
+        <w:rPr>
+          <w:rStyle w:val="SourceText"/>
+        </w:rPr>
+        <w:t>SUM()</w:t>
+      </w:r>
+      <w:r>
+        <w:rPr/>
+        <w:t>, </w:t>
+      </w:r>
+      <w:r>
+        <w:rPr>
+          <w:rStyle w:val="SourceText"/>
+        </w:rPr>
+        <w:t>COUNT()</w:t>
+      </w:r>
+      <w:r>
+        <w:rPr/>
+        <w:t>, </w:t>
+      </w:r>
+      <w:r>
+        <w:rPr>
+          <w:rStyle w:val="SourceText"/>
+        </w:rPr>
+        <w:t>AVG()</w:t>
+      </w:r>
+      <w:r>
+        <w:rPr/>
+        <w:t>, </w:t>
+      </w:r>
+      <w:r>
+        <w:rPr>
+          <w:rStyle w:val="SourceText"/>
+        </w:rPr>
+        <w:t>MAX()</w:t>
+      </w:r>
+      <w:r>
+        <w:rPr/>
+        <w:t>, </w:t>
+      </w:r>
+      <w:r>
+        <w:rPr>
+          <w:rStyle w:val="SourceText"/>
+        </w:rPr>
+        <w:t>MIN()</w:t>
+      </w:r>
+      <w:r>
+        <w:rPr/>
+        <w:t>, etc.</w:t>
+      </w:r>
+    </w:p>
+    <w:p>
+      <w:pPr>
+        <w:pStyle w:val="TextBody"/>
+        <w:numPr>
+          <w:ilvl w:val="2"/>
+          <w:numId w:val="17"/>
+        </w:numPr>
+        <w:pBdr>
+          <w:top w:val="single" w:sz="2" w:space="1" w:color="E3E3E3"/>
+          <w:left w:val="single" w:sz="2" w:space="1" w:color="E3E3E3"/>
+          <w:bottom w:val="single" w:sz="2" w:space="1" w:color="E3E3E3"/>
+          <w:right w:val="single" w:sz="2" w:space="1" w:color="E3E3E3"/>
+        </w:pBdr>
+        <w:tabs>
+          <w:tab w:val="clear" w:pos="709"/>
+          <w:tab w:val="left" w:pos="0" w:leader="none"/>
+        </w:tabs>
+        <w:spacing w:before="0" w:after="0"/>
+        <w:ind w:left="2127" w:hanging="283"/>
+        <w:rPr>
+          <w:bdr w:val="single" w:sz="2" w:space="1" w:color="E3E3E3"/>
+        </w:rPr>
+      </w:pPr>
+      <w:r>
+        <w:rPr>
+          <w:bdr w:val="single" w:sz="2" w:space="1" w:color="E3E3E3"/>
+        </w:rPr>
+        <w:t>Example:</w:t>
+      </w:r>
+    </w:p>
+    <w:p>
+      <w:pPr>
+        <w:pStyle w:val="TextBody"/>
+        <w:numPr>
+          <w:ilvl w:val="3"/>
+          <w:numId w:val="17"/>
+        </w:numPr>
+        <w:pBdr>
+          <w:top w:val="single" w:sz="2" w:space="1" w:color="E3E3E3"/>
+          <w:left w:val="single" w:sz="2" w:space="1" w:color="E3E3E3"/>
+          <w:bottom w:val="single" w:sz="2" w:space="1" w:color="E3E3E3"/>
+          <w:right w:val="single" w:sz="2" w:space="1" w:color="E3E3E3"/>
+        </w:pBdr>
+        <w:tabs>
+          <w:tab w:val="clear" w:pos="709"/>
+          <w:tab w:val="left" w:pos="0" w:leader="none"/>
+        </w:tabs>
+        <w:spacing w:before="0" w:after="0"/>
+        <w:ind w:left="2836" w:hanging="283"/>
+        <w:rPr/>
+      </w:pPr>
+      <w:r>
+        <w:rPr/>
+        <w:t>You want the total profit (</w:t>
+      </w:r>
+      <w:r>
+        <w:rPr>
+          <w:rStyle w:val="SourceText"/>
+        </w:rPr>
+        <w:t>SUM</w:t>
+      </w:r>
+      <w:r>
+        <w:rPr/>
+        <w:t>) generated by each agent.</w:t>
+      </w:r>
+    </w:p>
+    <w:p>
+      <w:pPr>
+        <w:pStyle w:val="TextBody"/>
+        <w:numPr>
+          <w:ilvl w:val="3"/>
+          <w:numId w:val="17"/>
+        </w:numPr>
+        <w:pBdr>
+          <w:top w:val="single" w:sz="2" w:space="1" w:color="E3E3E3"/>
+          <w:left w:val="single" w:sz="2" w:space="1" w:color="E3E3E3"/>
+          <w:bottom w:val="single" w:sz="2" w:space="1" w:color="E3E3E3"/>
+          <w:right w:val="single" w:sz="2" w:space="1" w:color="E3E3E3"/>
+        </w:pBdr>
+        <w:tabs>
+          <w:tab w:val="clear" w:pos="709"/>
+          <w:tab w:val="left" w:pos="0" w:leader="none"/>
+        </w:tabs>
+        <w:ind w:left="2836" w:hanging="283"/>
+        <w:rPr/>
+      </w:pPr>
+      <w:r>
+        <w:rPr>
+          <w:rStyle w:val="StrongEmphasis"/>
+        </w:rPr>
+        <w:t>Use </w:t>
+      </w:r>
+      <w:r>
+        <w:rPr>
+          <w:rStyle w:val="SourceText"/>
+        </w:rPr>
+        <w:t>GROUP BY</w:t>
+      </w:r>
+      <w:r>
+        <w:rPr/>
+        <w:t> on the agent's name or ID.</w:t>
+      </w:r>
+    </w:p>
+    <w:p>
+      <w:pPr>
+        <w:pStyle w:val="PreformattedText"/>
+        <w:numPr>
+          <w:ilvl w:val="0"/>
+          <w:numId w:val="0"/>
+        </w:numPr>
+        <w:pBdr>
+          <w:top w:val="single" w:sz="2" w:space="1" w:color="E3E3E3"/>
+          <w:left w:val="single" w:sz="2" w:space="1" w:color="E3E3E3"/>
+          <w:bottom w:val="single" w:sz="2" w:space="1" w:color="E3E3E3"/>
+          <w:right w:val="single" w:sz="2" w:space="1" w:color="E3E3E3"/>
+        </w:pBdr>
+        <w:ind w:hanging="0"/>
+        <w:rPr>
+          <w:bdr w:val="single" w:sz="2" w:space="1" w:color="E3E3E3"/>
+        </w:rPr>
+      </w:pPr>
+      <w:r>
+        <w:rPr>
+          <w:bdr w:val="single" w:sz="2" w:space="1" w:color="E3E3E3"/>
+        </w:rPr>
+        <w:t>sql</w:t>
+      </w:r>
+    </w:p>
+    <w:p>
+      <w:pPr>
+        <w:pStyle w:val="PreformattedText"/>
+        <w:numPr>
+          <w:ilvl w:val="0"/>
+          <w:numId w:val="0"/>
+        </w:numPr>
+        <w:pBdr>
+          <w:top w:val="single" w:sz="2" w:space="1" w:color="E3E3E3"/>
+          <w:left w:val="single" w:sz="2" w:space="1" w:color="E3E3E3"/>
+          <w:bottom w:val="single" w:sz="2" w:space="1" w:color="E3E3E3"/>
+          <w:right w:val="single" w:sz="2" w:space="1" w:color="E3E3E3"/>
+        </w:pBdr>
+        <w:ind w:hanging="0"/>
+        <w:rPr>
+          <w:bdr w:val="single" w:sz="2" w:space="1" w:color="E3E3E3"/>
+        </w:rPr>
+      </w:pPr>
+      <w:r>
+        <w:rPr>
+          <w:bdr w:val="single" w:sz="2" w:space="1" w:color="E3E3E3"/>
+        </w:rPr>
+        <w:t>Copy code</w:t>
+      </w:r>
+    </w:p>
+    <w:p>
+      <w:pPr>
+        <w:pStyle w:val="PreformattedText"/>
+        <w:numPr>
+          <w:ilvl w:val="0"/>
+          <w:numId w:val="0"/>
+        </w:numPr>
+        <w:pBdr>
+          <w:top w:val="single" w:sz="2" w:space="1" w:color="E3E3E3"/>
+          <w:left w:val="single" w:sz="2" w:space="1" w:color="E3E3E3"/>
+          <w:bottom w:val="single" w:sz="2" w:space="1" w:color="E3E3E3"/>
+          <w:right w:val="single" w:sz="2" w:space="1" w:color="E3E3E3"/>
+        </w:pBdr>
+        <w:bidi w:val="0"/>
+        <w:ind w:hanging="0"/>
+        <w:rPr/>
+      </w:pPr>
+      <w:r>
+        <w:rPr>
+          <w:rStyle w:val="SourceText"/>
+        </w:rPr>
+        <w:t>SELECT agent_name, SUM(profit_generated)</w:t>
+      </w:r>
+    </w:p>
+    <w:p>
+      <w:pPr>
+        <w:pStyle w:val="PreformattedText"/>
+        <w:numPr>
+          <w:ilvl w:val="0"/>
+          <w:numId w:val="0"/>
+        </w:numPr>
+        <w:pBdr>
+          <w:top w:val="single" w:sz="2" w:space="1" w:color="E3E3E3"/>
+          <w:left w:val="single" w:sz="2" w:space="1" w:color="E3E3E3"/>
+          <w:bottom w:val="single" w:sz="2" w:space="1" w:color="E3E3E3"/>
+          <w:right w:val="single" w:sz="2" w:space="1" w:color="E3E3E3"/>
+        </w:pBdr>
+        <w:bidi w:val="0"/>
+        <w:ind w:hanging="0"/>
+        <w:rPr/>
+      </w:pPr>
+      <w:r>
+        <w:rPr>
+          <w:rStyle w:val="SourceText"/>
+        </w:rPr>
+        <w:t>FROM customers</w:t>
+      </w:r>
+    </w:p>
+    <w:p>
+      <w:pPr>
+        <w:pStyle w:val="PreformattedText"/>
+        <w:numPr>
+          <w:ilvl w:val="0"/>
+          <w:numId w:val="0"/>
+        </w:numPr>
+        <w:pBdr>
+          <w:top w:val="single" w:sz="2" w:space="1" w:color="E3E3E3"/>
+          <w:left w:val="single" w:sz="2" w:space="1" w:color="E3E3E3"/>
+          <w:bottom w:val="single" w:sz="2" w:space="1" w:color="E3E3E3"/>
+          <w:right w:val="single" w:sz="2" w:space="1" w:color="E3E3E3"/>
+        </w:pBdr>
+        <w:bidi w:val="0"/>
+        <w:spacing w:before="0" w:after="283"/>
+        <w:ind w:hanging="0"/>
+        <w:rPr/>
+      </w:pPr>
+      <w:r>
+        <w:rPr>
+          <w:rStyle w:val="SourceText"/>
+        </w:rPr>
+        <w:t>GROUP BY agent_name;</w:t>
+      </w:r>
+    </w:p>
+    <w:p>
+      <w:pPr>
+        <w:pStyle w:val="TextBody"/>
+        <w:numPr>
+          <w:ilvl w:val="1"/>
+          <w:numId w:val="17"/>
+        </w:numPr>
+        <w:pBdr>
+          <w:top w:val="single" w:sz="2" w:space="1" w:color="E3E3E3"/>
+          <w:left w:val="single" w:sz="2" w:space="1" w:color="E3E3E3"/>
+          <w:bottom w:val="single" w:sz="2" w:space="1" w:color="E3E3E3"/>
+          <w:right w:val="single" w:sz="2" w:space="1" w:color="E3E3E3"/>
+        </w:pBdr>
+        <w:tabs>
+          <w:tab w:val="clear" w:pos="709"/>
+          <w:tab w:val="left" w:pos="0" w:leader="none"/>
+        </w:tabs>
+        <w:ind w:left="1418" w:hanging="283"/>
+        <w:rPr/>
+      </w:pPr>
+      <w:r>
+        <w:rPr>
+          <w:rStyle w:val="StrongEmphasis"/>
+        </w:rPr>
+        <w:t>Do you want a summary of data grouped by categories?</w:t>
+      </w:r>
+    </w:p>
+    <w:p>
+      <w:pPr>
+        <w:pStyle w:val="TextBody"/>
+        <w:numPr>
+          <w:ilvl w:val="2"/>
+          <w:numId w:val="17"/>
+        </w:numPr>
+        <w:pBdr>
+          <w:top w:val="single" w:sz="2" w:space="1" w:color="E3E3E3"/>
+          <w:left w:val="single" w:sz="2" w:space="1" w:color="E3E3E3"/>
+          <w:bottom w:val="single" w:sz="2" w:space="1" w:color="E3E3E3"/>
+          <w:right w:val="single" w:sz="2" w:space="1" w:color="E3E3E3"/>
+        </w:pBdr>
+        <w:tabs>
+          <w:tab w:val="clear" w:pos="709"/>
+          <w:tab w:val="left" w:pos="0" w:leader="none"/>
+        </w:tabs>
+        <w:spacing w:before="0" w:after="0"/>
+        <w:ind w:left="2127" w:hanging="283"/>
+        <w:rPr/>
+      </w:pPr>
+      <w:r>
+        <w:rPr/>
+        <w:t>If you're dividing data into categories (e.g., by product type, region, month, etc.), use </w:t>
+      </w:r>
+      <w:r>
+        <w:rPr>
+          <w:rStyle w:val="SourceText"/>
+        </w:rPr>
+        <w:t>GROUP BY</w:t>
+      </w:r>
+      <w:r>
+        <w:rPr/>
+        <w:t>.</w:t>
+      </w:r>
+    </w:p>
+    <w:p>
+      <w:pPr>
+        <w:pStyle w:val="TextBody"/>
+        <w:numPr>
+          <w:ilvl w:val="2"/>
+          <w:numId w:val="17"/>
+        </w:numPr>
+        <w:pBdr>
+          <w:top w:val="single" w:sz="2" w:space="1" w:color="E3E3E3"/>
+          <w:left w:val="single" w:sz="2" w:space="1" w:color="E3E3E3"/>
+          <w:bottom w:val="single" w:sz="2" w:space="1" w:color="E3E3E3"/>
+          <w:right w:val="single" w:sz="2" w:space="1" w:color="E3E3E3"/>
+        </w:pBdr>
+        <w:tabs>
+          <w:tab w:val="clear" w:pos="709"/>
+          <w:tab w:val="left" w:pos="0" w:leader="none"/>
+        </w:tabs>
+        <w:spacing w:before="0" w:after="0"/>
+        <w:ind w:left="2127" w:hanging="283"/>
+        <w:rPr>
+          <w:bdr w:val="single" w:sz="2" w:space="1" w:color="E3E3E3"/>
+        </w:rPr>
+      </w:pPr>
+      <w:r>
+        <w:rPr>
+          <w:bdr w:val="single" w:sz="2" w:space="1" w:color="E3E3E3"/>
+        </w:rPr>
+        <w:t>Example:</w:t>
+      </w:r>
+    </w:p>
+    <w:p>
+      <w:pPr>
+        <w:pStyle w:val="TextBody"/>
+        <w:numPr>
+          <w:ilvl w:val="3"/>
+          <w:numId w:val="17"/>
+        </w:numPr>
+        <w:pBdr>
+          <w:top w:val="single" w:sz="2" w:space="1" w:color="E3E3E3"/>
+          <w:left w:val="single" w:sz="2" w:space="1" w:color="E3E3E3"/>
+          <w:bottom w:val="single" w:sz="2" w:space="1" w:color="E3E3E3"/>
+          <w:right w:val="single" w:sz="2" w:space="1" w:color="E3E3E3"/>
+        </w:pBdr>
+        <w:tabs>
+          <w:tab w:val="clear" w:pos="709"/>
+          <w:tab w:val="left" w:pos="0" w:leader="none"/>
+        </w:tabs>
+        <w:spacing w:before="0" w:after="0"/>
+        <w:ind w:left="2836" w:hanging="283"/>
+        <w:rPr>
+          <w:bdr w:val="single" w:sz="2" w:space="1" w:color="E3E3E3"/>
+        </w:rPr>
+      </w:pPr>
+      <w:r>
+        <w:rPr>
+          <w:bdr w:val="single" w:sz="2" w:space="1" w:color="E3E3E3"/>
+        </w:rPr>
+        <w:t>You want the number of customers for each product type.</w:t>
+      </w:r>
+    </w:p>
+    <w:p>
+      <w:pPr>
+        <w:pStyle w:val="TextBody"/>
+        <w:numPr>
+          <w:ilvl w:val="3"/>
+          <w:numId w:val="17"/>
+        </w:numPr>
+        <w:pBdr>
+          <w:top w:val="single" w:sz="2" w:space="1" w:color="E3E3E3"/>
+          <w:left w:val="single" w:sz="2" w:space="1" w:color="E3E3E3"/>
+          <w:bottom w:val="single" w:sz="2" w:space="1" w:color="E3E3E3"/>
+          <w:right w:val="single" w:sz="2" w:space="1" w:color="E3E3E3"/>
+        </w:pBdr>
+        <w:tabs>
+          <w:tab w:val="clear" w:pos="709"/>
+          <w:tab w:val="left" w:pos="0" w:leader="none"/>
+        </w:tabs>
+        <w:ind w:left="2836" w:hanging="283"/>
+        <w:rPr/>
+      </w:pPr>
+      <w:r>
+        <w:rPr>
+          <w:rStyle w:val="StrongEmphasis"/>
+        </w:rPr>
+        <w:t>Use </w:t>
+      </w:r>
+      <w:r>
+        <w:rPr>
+          <w:rStyle w:val="SourceText"/>
+        </w:rPr>
+        <w:t>GROUP BY</w:t>
+      </w:r>
+      <w:r>
+        <w:rPr/>
+        <w:t> on the </w:t>
+      </w:r>
+      <w:r>
+        <w:rPr>
+          <w:rStyle w:val="SourceText"/>
+        </w:rPr>
+        <w:t>product_type</w:t>
+      </w:r>
+      <w:r>
+        <w:rPr/>
+        <w:t>.</w:t>
+      </w:r>
+    </w:p>
+    <w:p>
+      <w:pPr>
+        <w:pStyle w:val="PreformattedText"/>
+        <w:numPr>
+          <w:ilvl w:val="0"/>
+          <w:numId w:val="0"/>
+        </w:numPr>
+        <w:pBdr>
+          <w:top w:val="single" w:sz="2" w:space="1" w:color="E3E3E3"/>
+          <w:left w:val="single" w:sz="2" w:space="1" w:color="E3E3E3"/>
+          <w:bottom w:val="single" w:sz="2" w:space="1" w:color="E3E3E3"/>
+          <w:right w:val="single" w:sz="2" w:space="1" w:color="E3E3E3"/>
+        </w:pBdr>
+        <w:ind w:hanging="0"/>
+        <w:rPr>
+          <w:bdr w:val="single" w:sz="2" w:space="1" w:color="E3E3E3"/>
+        </w:rPr>
+      </w:pPr>
+      <w:r>
+        <w:rPr>
+          <w:bdr w:val="single" w:sz="2" w:space="1" w:color="E3E3E3"/>
+        </w:rPr>
+        <w:t>sql</w:t>
+      </w:r>
+    </w:p>
+    <w:p>
+      <w:pPr>
+        <w:pStyle w:val="PreformattedText"/>
+        <w:numPr>
+          <w:ilvl w:val="0"/>
+          <w:numId w:val="0"/>
+        </w:numPr>
+        <w:pBdr>
+          <w:top w:val="single" w:sz="2" w:space="1" w:color="E3E3E3"/>
+          <w:left w:val="single" w:sz="2" w:space="1" w:color="E3E3E3"/>
+          <w:bottom w:val="single" w:sz="2" w:space="1" w:color="E3E3E3"/>
+          <w:right w:val="single" w:sz="2" w:space="1" w:color="E3E3E3"/>
+        </w:pBdr>
+        <w:ind w:hanging="0"/>
+        <w:rPr>
+          <w:bdr w:val="single" w:sz="2" w:space="1" w:color="E3E3E3"/>
+        </w:rPr>
+      </w:pPr>
+      <w:r>
+        <w:rPr>
+          <w:bdr w:val="single" w:sz="2" w:space="1" w:color="E3E3E3"/>
+        </w:rPr>
+        <w:t>Copy code</w:t>
+      </w:r>
+    </w:p>
+    <w:p>
+      <w:pPr>
+        <w:pStyle w:val="PreformattedText"/>
+        <w:numPr>
+          <w:ilvl w:val="0"/>
+          <w:numId w:val="0"/>
+        </w:numPr>
+        <w:pBdr>
+          <w:top w:val="single" w:sz="2" w:space="1" w:color="E3E3E3"/>
+          <w:left w:val="single" w:sz="2" w:space="1" w:color="E3E3E3"/>
+          <w:bottom w:val="single" w:sz="2" w:space="1" w:color="E3E3E3"/>
+          <w:right w:val="single" w:sz="2" w:space="1" w:color="E3E3E3"/>
+        </w:pBdr>
+        <w:bidi w:val="0"/>
+        <w:ind w:hanging="0"/>
+        <w:rPr/>
+      </w:pPr>
+      <w:r>
+        <w:rPr>
+          <w:rStyle w:val="SourceText"/>
+        </w:rPr>
+        <w:t>SELECT product_type, COUNT(*)</w:t>
+      </w:r>
+    </w:p>
+    <w:p>
+      <w:pPr>
+        <w:pStyle w:val="PreformattedText"/>
+        <w:numPr>
+          <w:ilvl w:val="0"/>
+          <w:numId w:val="0"/>
+        </w:numPr>
+        <w:pBdr>
+          <w:top w:val="single" w:sz="2" w:space="1" w:color="E3E3E3"/>
+          <w:left w:val="single" w:sz="2" w:space="1" w:color="E3E3E3"/>
+          <w:bottom w:val="single" w:sz="2" w:space="1" w:color="E3E3E3"/>
+          <w:right w:val="single" w:sz="2" w:space="1" w:color="E3E3E3"/>
+        </w:pBdr>
+        <w:bidi w:val="0"/>
+        <w:ind w:hanging="0"/>
+        <w:rPr/>
+      </w:pPr>
+      <w:r>
+        <w:rPr>
+          <w:rStyle w:val="SourceText"/>
+        </w:rPr>
+        <w:t>FROM customers</w:t>
+      </w:r>
+    </w:p>
+    <w:p>
+      <w:pPr>
+        <w:pStyle w:val="PreformattedText"/>
+        <w:numPr>
+          <w:ilvl w:val="0"/>
+          <w:numId w:val="0"/>
+        </w:numPr>
+        <w:pBdr>
+          <w:top w:val="single" w:sz="2" w:space="1" w:color="E3E3E3"/>
+          <w:left w:val="single" w:sz="2" w:space="1" w:color="E3E3E3"/>
+          <w:bottom w:val="single" w:sz="2" w:space="1" w:color="E3E3E3"/>
+          <w:right w:val="single" w:sz="2" w:space="1" w:color="E3E3E3"/>
+        </w:pBdr>
+        <w:bidi w:val="0"/>
+        <w:spacing w:before="0" w:after="283"/>
+        <w:ind w:hanging="0"/>
+        <w:rPr/>
+      </w:pPr>
+      <w:r>
+        <w:rPr>
+          <w:rStyle w:val="SourceText"/>
+        </w:rPr>
+        <w:t>GROUP BY product_type;</w:t>
+      </w:r>
+    </w:p>
+    <w:p>
+      <w:pPr>
+        <w:pStyle w:val="TextBody"/>
+        <w:numPr>
+          <w:ilvl w:val="1"/>
+          <w:numId w:val="17"/>
+        </w:numPr>
+        <w:pBdr>
+          <w:top w:val="single" w:sz="2" w:space="1" w:color="E3E3E3"/>
+          <w:left w:val="single" w:sz="2" w:space="1" w:color="E3E3E3"/>
+          <w:bottom w:val="single" w:sz="2" w:space="1" w:color="E3E3E3"/>
+          <w:right w:val="single" w:sz="2" w:space="1" w:color="E3E3E3"/>
+        </w:pBdr>
+        <w:tabs>
+          <w:tab w:val="clear" w:pos="709"/>
+          <w:tab w:val="left" w:pos="0" w:leader="none"/>
+        </w:tabs>
+        <w:ind w:left="1418" w:hanging="283"/>
+        <w:rPr/>
+      </w:pPr>
+      <w:r>
+        <w:rPr>
+          <w:rStyle w:val="StrongEmphasis"/>
+        </w:rPr>
+        <w:t>Does the query have a combination of raw columns and aggregate functions?</w:t>
+      </w:r>
+    </w:p>
+    <w:p>
+      <w:pPr>
+        <w:pStyle w:val="TextBody"/>
+        <w:numPr>
+          <w:ilvl w:val="2"/>
+          <w:numId w:val="17"/>
+        </w:numPr>
+        <w:pBdr>
+          <w:top w:val="single" w:sz="2" w:space="1" w:color="E3E3E3"/>
+          <w:left w:val="single" w:sz="2" w:space="1" w:color="E3E3E3"/>
+          <w:bottom w:val="single" w:sz="2" w:space="1" w:color="E3E3E3"/>
+          <w:right w:val="single" w:sz="2" w:space="1" w:color="E3E3E3"/>
+        </w:pBdr>
+        <w:tabs>
+          <w:tab w:val="clear" w:pos="709"/>
+          <w:tab w:val="left" w:pos="0" w:leader="none"/>
+        </w:tabs>
+        <w:spacing w:before="0" w:after="0"/>
+        <w:ind w:left="2127" w:hanging="283"/>
+        <w:rPr/>
+      </w:pPr>
+      <w:r>
+        <w:rPr/>
+        <w:t>If you mix raw columns (like </w:t>
+      </w:r>
+      <w:r>
+        <w:rPr>
+          <w:rStyle w:val="SourceText"/>
+        </w:rPr>
+        <w:t>agent_name</w:t>
+      </w:r>
+      <w:r>
+        <w:rPr/>
+        <w:t>) and aggregate functions (</w:t>
+      </w:r>
+      <w:r>
+        <w:rPr>
+          <w:rStyle w:val="SourceText"/>
+        </w:rPr>
+        <w:t>SUM(profit_generated)</w:t>
+      </w:r>
+      <w:r>
+        <w:rPr/>
+        <w:t>), you </w:t>
+      </w:r>
+      <w:r>
+        <w:rPr>
+          <w:rStyle w:val="StrongEmphasis"/>
+        </w:rPr>
+        <w:t>must use </w:t>
+      </w:r>
+      <w:r>
+        <w:rPr>
+          <w:rStyle w:val="SourceText"/>
+        </w:rPr>
+        <w:t>GROUP BY</w:t>
+      </w:r>
+      <w:r>
+        <w:rPr/>
+        <w:t> for the raw columns.</w:t>
+      </w:r>
+    </w:p>
+    <w:p>
+      <w:pPr>
+        <w:pStyle w:val="TextBody"/>
+        <w:numPr>
+          <w:ilvl w:val="2"/>
+          <w:numId w:val="17"/>
+        </w:numPr>
+        <w:pBdr>
+          <w:top w:val="single" w:sz="2" w:space="1" w:color="E3E3E3"/>
+          <w:left w:val="single" w:sz="2" w:space="1" w:color="E3E3E3"/>
+          <w:bottom w:val="single" w:sz="2" w:space="1" w:color="E3E3E3"/>
+          <w:right w:val="single" w:sz="2" w:space="1" w:color="E3E3E3"/>
+        </w:pBdr>
+        <w:tabs>
+          <w:tab w:val="clear" w:pos="709"/>
+          <w:tab w:val="left" w:pos="0" w:leader="none"/>
+        </w:tabs>
+        <w:spacing w:before="0" w:after="0"/>
+        <w:ind w:left="2127" w:hanging="283"/>
+        <w:rPr>
+          <w:bdr w:val="single" w:sz="2" w:space="1" w:color="E3E3E3"/>
+        </w:rPr>
+      </w:pPr>
+      <w:r>
+        <w:rPr>
+          <w:bdr w:val="single" w:sz="2" w:space="1" w:color="E3E3E3"/>
+        </w:rPr>
+        <w:t>Example:</w:t>
+      </w:r>
+    </w:p>
+    <w:p>
+      <w:pPr>
+        <w:pStyle w:val="TextBody"/>
+        <w:numPr>
+          <w:ilvl w:val="3"/>
+          <w:numId w:val="17"/>
+        </w:numPr>
+        <w:pBdr>
+          <w:top w:val="single" w:sz="2" w:space="1" w:color="E3E3E3"/>
+          <w:left w:val="single" w:sz="2" w:space="1" w:color="E3E3E3"/>
+          <w:bottom w:val="single" w:sz="2" w:space="1" w:color="E3E3E3"/>
+          <w:right w:val="single" w:sz="2" w:space="1" w:color="E3E3E3"/>
+        </w:pBdr>
+        <w:tabs>
+          <w:tab w:val="clear" w:pos="709"/>
+          <w:tab w:val="left" w:pos="0" w:leader="none"/>
+        </w:tabs>
+        <w:spacing w:before="0" w:after="0"/>
+        <w:ind w:left="2836" w:hanging="283"/>
+        <w:rPr>
+          <w:bdr w:val="single" w:sz="2" w:space="1" w:color="E3E3E3"/>
+        </w:rPr>
+      </w:pPr>
+      <w:r>
+        <w:rPr>
+          <w:bdr w:val="single" w:sz="2" w:space="1" w:color="E3E3E3"/>
+        </w:rPr>
+        <w:t>Query that lists agents and their total profits.</w:t>
+      </w:r>
+    </w:p>
+    <w:p>
+      <w:pPr>
+        <w:pStyle w:val="TextBody"/>
+        <w:numPr>
+          <w:ilvl w:val="3"/>
+          <w:numId w:val="17"/>
+        </w:numPr>
+        <w:pBdr>
+          <w:top w:val="single" w:sz="2" w:space="1" w:color="E3E3E3"/>
+          <w:left w:val="single" w:sz="2" w:space="1" w:color="E3E3E3"/>
+          <w:bottom w:val="single" w:sz="2" w:space="1" w:color="E3E3E3"/>
+          <w:right w:val="single" w:sz="2" w:space="1" w:color="E3E3E3"/>
+        </w:pBdr>
+        <w:tabs>
+          <w:tab w:val="clear" w:pos="709"/>
+          <w:tab w:val="left" w:pos="0" w:leader="none"/>
+        </w:tabs>
+        <w:ind w:left="2836" w:hanging="283"/>
+        <w:rPr/>
+      </w:pPr>
+      <w:r>
+        <w:rPr>
+          <w:rStyle w:val="StrongEmphasis"/>
+        </w:rPr>
+        <w:t>Use </w:t>
+      </w:r>
+      <w:r>
+        <w:rPr>
+          <w:rStyle w:val="SourceText"/>
+        </w:rPr>
+        <w:t>GROUP BY</w:t>
+      </w:r>
+      <w:r>
+        <w:rPr/>
+        <w:t> on </w:t>
+      </w:r>
+      <w:r>
+        <w:rPr>
+          <w:rStyle w:val="SourceText"/>
+        </w:rPr>
+        <w:t>agent_name</w:t>
+      </w:r>
+      <w:r>
+        <w:rPr/>
+        <w:t>.</w:t>
+      </w:r>
+    </w:p>
+    <w:p>
+      <w:pPr>
+        <w:pStyle w:val="PreformattedText"/>
+        <w:numPr>
+          <w:ilvl w:val="0"/>
+          <w:numId w:val="0"/>
+        </w:numPr>
+        <w:pBdr>
+          <w:top w:val="single" w:sz="2" w:space="1" w:color="E3E3E3"/>
+          <w:left w:val="single" w:sz="2" w:space="1" w:color="E3E3E3"/>
+          <w:bottom w:val="single" w:sz="2" w:space="1" w:color="E3E3E3"/>
+          <w:right w:val="single" w:sz="2" w:space="1" w:color="E3E3E3"/>
+        </w:pBdr>
+        <w:ind w:hanging="0"/>
+        <w:rPr>
+          <w:bdr w:val="single" w:sz="2" w:space="1" w:color="E3E3E3"/>
+        </w:rPr>
+      </w:pPr>
+      <w:r>
+        <w:rPr>
+          <w:bdr w:val="single" w:sz="2" w:space="1" w:color="E3E3E3"/>
+        </w:rPr>
+        <w:t>sql</w:t>
+      </w:r>
+    </w:p>
+    <w:p>
+      <w:pPr>
+        <w:pStyle w:val="PreformattedText"/>
+        <w:numPr>
+          <w:ilvl w:val="0"/>
+          <w:numId w:val="0"/>
+        </w:numPr>
+        <w:pBdr>
+          <w:top w:val="single" w:sz="2" w:space="1" w:color="E3E3E3"/>
+          <w:left w:val="single" w:sz="2" w:space="1" w:color="E3E3E3"/>
+          <w:bottom w:val="single" w:sz="2" w:space="1" w:color="E3E3E3"/>
+          <w:right w:val="single" w:sz="2" w:space="1" w:color="E3E3E3"/>
+        </w:pBdr>
+        <w:ind w:hanging="0"/>
+        <w:rPr>
+          <w:bdr w:val="single" w:sz="2" w:space="1" w:color="E3E3E3"/>
+        </w:rPr>
+      </w:pPr>
+      <w:r>
+        <w:rPr>
+          <w:bdr w:val="single" w:sz="2" w:space="1" w:color="E3E3E3"/>
+        </w:rPr>
+        <w:t>Copy code</w:t>
+      </w:r>
+    </w:p>
+    <w:p>
+      <w:pPr>
+        <w:pStyle w:val="PreformattedText"/>
+        <w:numPr>
+          <w:ilvl w:val="0"/>
+          <w:numId w:val="0"/>
+        </w:numPr>
+        <w:pBdr>
+          <w:top w:val="single" w:sz="2" w:space="1" w:color="E3E3E3"/>
+          <w:left w:val="single" w:sz="2" w:space="1" w:color="E3E3E3"/>
+          <w:bottom w:val="single" w:sz="2" w:space="1" w:color="E3E3E3"/>
+          <w:right w:val="single" w:sz="2" w:space="1" w:color="E3E3E3"/>
+        </w:pBdr>
+        <w:bidi w:val="0"/>
+        <w:ind w:hanging="0"/>
+        <w:rPr/>
+      </w:pPr>
+      <w:r>
+        <w:rPr>
+          <w:rStyle w:val="SourceText"/>
+        </w:rPr>
+        <w:t>SELECT agent_name, SUM(profit_generated)</w:t>
+      </w:r>
+    </w:p>
+    <w:p>
+      <w:pPr>
+        <w:pStyle w:val="PreformattedText"/>
+        <w:numPr>
+          <w:ilvl w:val="0"/>
+          <w:numId w:val="0"/>
+        </w:numPr>
+        <w:pBdr>
+          <w:top w:val="single" w:sz="2" w:space="1" w:color="E3E3E3"/>
+          <w:left w:val="single" w:sz="2" w:space="1" w:color="E3E3E3"/>
+          <w:bottom w:val="single" w:sz="2" w:space="1" w:color="E3E3E3"/>
+          <w:right w:val="single" w:sz="2" w:space="1" w:color="E3E3E3"/>
+        </w:pBdr>
+        <w:bidi w:val="0"/>
+        <w:ind w:hanging="0"/>
+        <w:rPr/>
+      </w:pPr>
+      <w:r>
+        <w:rPr>
+          <w:rStyle w:val="SourceText"/>
+        </w:rPr>
+        <w:t>FROM customers</w:t>
+      </w:r>
+    </w:p>
+    <w:p>
+      <w:pPr>
+        <w:pStyle w:val="PreformattedText"/>
+        <w:numPr>
+          <w:ilvl w:val="0"/>
+          <w:numId w:val="0"/>
+        </w:numPr>
+        <w:pBdr>
+          <w:top w:val="single" w:sz="2" w:space="1" w:color="E3E3E3"/>
+          <w:left w:val="single" w:sz="2" w:space="1" w:color="E3E3E3"/>
+          <w:bottom w:val="single" w:sz="2" w:space="1" w:color="E3E3E3"/>
+          <w:right w:val="single" w:sz="2" w:space="1" w:color="E3E3E3"/>
+        </w:pBdr>
+        <w:bidi w:val="0"/>
+        <w:spacing w:before="0" w:after="283"/>
+        <w:ind w:hanging="0"/>
+        <w:rPr/>
+      </w:pPr>
+      <w:r>
+        <w:rPr>
+          <w:rStyle w:val="SourceText"/>
+        </w:rPr>
+        <w:t>GROUP BY agent_name;</w:t>
+      </w:r>
+    </w:p>
+    <w:p>
+      <w:pPr>
+        <w:pStyle w:val="TextBody"/>
+        <w:numPr>
+          <w:ilvl w:val="1"/>
+          <w:numId w:val="17"/>
+        </w:numPr>
+        <w:pBdr>
+          <w:top w:val="single" w:sz="2" w:space="1" w:color="E3E3E3"/>
+          <w:left w:val="single" w:sz="2" w:space="1" w:color="E3E3E3"/>
+          <w:bottom w:val="single" w:sz="2" w:space="1" w:color="E3E3E3"/>
+          <w:right w:val="single" w:sz="2" w:space="1" w:color="E3E3E3"/>
+        </w:pBdr>
+        <w:tabs>
+          <w:tab w:val="clear" w:pos="709"/>
+          <w:tab w:val="left" w:pos="0" w:leader="none"/>
+        </w:tabs>
+        <w:ind w:left="1418" w:hanging="283"/>
+        <w:rPr/>
+      </w:pPr>
+      <w:r>
+        <w:rPr>
+          <w:rStyle w:val="StrongEmphasis"/>
+        </w:rPr>
+        <w:t>Do you need row-wise computations or group-wise computations?</w:t>
+      </w:r>
+    </w:p>
+    <w:p>
+      <w:pPr>
+        <w:pStyle w:val="TextBody"/>
+        <w:numPr>
+          <w:ilvl w:val="2"/>
+          <w:numId w:val="17"/>
+        </w:numPr>
+        <w:pBdr>
+          <w:top w:val="single" w:sz="2" w:space="1" w:color="E3E3E3"/>
+          <w:left w:val="single" w:sz="2" w:space="1" w:color="E3E3E3"/>
+          <w:bottom w:val="single" w:sz="2" w:space="1" w:color="E3E3E3"/>
+          <w:right w:val="single" w:sz="2" w:space="1" w:color="E3E3E3"/>
+        </w:pBdr>
+        <w:tabs>
+          <w:tab w:val="clear" w:pos="709"/>
+          <w:tab w:val="left" w:pos="0" w:leader="none"/>
+        </w:tabs>
+        <w:spacing w:before="0" w:after="0"/>
+        <w:ind w:left="2127" w:hanging="283"/>
+        <w:rPr/>
+      </w:pPr>
+      <w:r>
+        <w:rPr/>
+        <w:t>If you're summarizing data for a group of rows (e.g., total sales per month), use </w:t>
+      </w:r>
+      <w:r>
+        <w:rPr>
+          <w:rStyle w:val="SourceText"/>
+        </w:rPr>
+        <w:t>GROUP BY</w:t>
+      </w:r>
+      <w:r>
+        <w:rPr/>
+        <w:t>.</w:t>
+      </w:r>
+    </w:p>
+    <w:p>
+      <w:pPr>
+        <w:pStyle w:val="TextBody"/>
+        <w:numPr>
+          <w:ilvl w:val="2"/>
+          <w:numId w:val="17"/>
+        </w:numPr>
+        <w:pBdr>
+          <w:top w:val="single" w:sz="2" w:space="1" w:color="E3E3E3"/>
+          <w:left w:val="single" w:sz="2" w:space="1" w:color="E3E3E3"/>
+          <w:bottom w:val="single" w:sz="2" w:space="1" w:color="E3E3E3"/>
+          <w:right w:val="single" w:sz="2" w:space="1" w:color="E3E3E3"/>
+        </w:pBdr>
+        <w:tabs>
+          <w:tab w:val="clear" w:pos="709"/>
+          <w:tab w:val="left" w:pos="0" w:leader="none"/>
+        </w:tabs>
+        <w:spacing w:before="0" w:after="0"/>
+        <w:ind w:left="2127" w:hanging="283"/>
+        <w:rPr/>
+      </w:pPr>
+      <w:r>
+        <w:rPr/>
+        <w:t>If you're calculating metrics for individual rows (e.g., profit margin for each transaction), you </w:t>
+      </w:r>
+      <w:r>
+        <w:rPr>
+          <w:rStyle w:val="StrongEmphasis"/>
+        </w:rPr>
+        <w:t>don’t need </w:t>
+      </w:r>
+      <w:r>
+        <w:rPr>
+          <w:rStyle w:val="SourceText"/>
+        </w:rPr>
+        <w:t>GROUP BY</w:t>
+      </w:r>
+      <w:r>
+        <w:rPr/>
+        <w:t>.</w:t>
+      </w:r>
+    </w:p>
+    <w:p>
+      <w:pPr>
+        <w:pStyle w:val="TextBody"/>
+        <w:numPr>
+          <w:ilvl w:val="1"/>
+          <w:numId w:val="17"/>
+        </w:numPr>
+        <w:pBdr>
+          <w:top w:val="single" w:sz="2" w:space="1" w:color="E3E3E3"/>
+          <w:left w:val="single" w:sz="2" w:space="1" w:color="E3E3E3"/>
+          <w:bottom w:val="single" w:sz="2" w:space="1" w:color="E3E3E3"/>
+          <w:right w:val="single" w:sz="2" w:space="1" w:color="E3E3E3"/>
+        </w:pBdr>
+        <w:tabs>
+          <w:tab w:val="clear" w:pos="709"/>
+          <w:tab w:val="left" w:pos="0" w:leader="none"/>
+        </w:tabs>
+        <w:ind w:left="1418" w:hanging="283"/>
+        <w:rPr/>
+      </w:pPr>
+      <w:r>
+        <w:rPr>
+          <w:rStyle w:val="StrongEmphasis"/>
+        </w:rPr>
+        <w:t>Does the query involve filtering aggregated data?</w:t>
+      </w:r>
+    </w:p>
+    <w:p>
+      <w:pPr>
+        <w:pStyle w:val="TextBody"/>
+        <w:numPr>
+          <w:ilvl w:val="2"/>
+          <w:numId w:val="17"/>
+        </w:numPr>
+        <w:pBdr>
+          <w:top w:val="single" w:sz="2" w:space="1" w:color="E3E3E3"/>
+          <w:left w:val="single" w:sz="2" w:space="1" w:color="E3E3E3"/>
+          <w:bottom w:val="single" w:sz="2" w:space="1" w:color="E3E3E3"/>
+          <w:right w:val="single" w:sz="2" w:space="1" w:color="E3E3E3"/>
+        </w:pBdr>
+        <w:tabs>
+          <w:tab w:val="clear" w:pos="709"/>
+          <w:tab w:val="left" w:pos="0" w:leader="none"/>
+        </w:tabs>
+        <w:spacing w:before="0" w:after="0"/>
+        <w:ind w:left="2127" w:hanging="283"/>
+        <w:rPr/>
+      </w:pPr>
+      <w:r>
+        <w:rPr/>
+        <w:t>Use </w:t>
+      </w:r>
+      <w:r>
+        <w:rPr>
+          <w:rStyle w:val="SourceText"/>
+        </w:rPr>
+        <w:t>GROUP BY</w:t>
+      </w:r>
+      <w:r>
+        <w:rPr/>
+        <w:t> to aggregate data, and use </w:t>
+      </w:r>
+      <w:r>
+        <w:rPr>
+          <w:rStyle w:val="SourceText"/>
+        </w:rPr>
+        <w:t>HAVING</w:t>
+      </w:r>
+      <w:r>
+        <w:rPr/>
+        <w:t> to filter the aggregated results.</w:t>
+      </w:r>
+    </w:p>
+    <w:p>
+      <w:pPr>
+        <w:pStyle w:val="TextBody"/>
+        <w:numPr>
+          <w:ilvl w:val="2"/>
+          <w:numId w:val="17"/>
+        </w:numPr>
+        <w:pBdr>
+          <w:top w:val="single" w:sz="2" w:space="1" w:color="E3E3E3"/>
+          <w:left w:val="single" w:sz="2" w:space="1" w:color="E3E3E3"/>
+          <w:bottom w:val="single" w:sz="2" w:space="1" w:color="E3E3E3"/>
+          <w:right w:val="single" w:sz="2" w:space="1" w:color="E3E3E3"/>
+        </w:pBdr>
+        <w:tabs>
+          <w:tab w:val="clear" w:pos="709"/>
+          <w:tab w:val="left" w:pos="0" w:leader="none"/>
+        </w:tabs>
+        <w:spacing w:before="0" w:after="0"/>
+        <w:ind w:left="2127" w:hanging="283"/>
+        <w:rPr>
+          <w:bdr w:val="single" w:sz="2" w:space="1" w:color="E3E3E3"/>
+        </w:rPr>
+      </w:pPr>
+      <w:r>
+        <w:rPr>
+          <w:bdr w:val="single" w:sz="2" w:space="1" w:color="E3E3E3"/>
+        </w:rPr>
+        <w:t>Example:</w:t>
+      </w:r>
+    </w:p>
+    <w:p>
+      <w:pPr>
+        <w:pStyle w:val="TextBody"/>
+        <w:numPr>
+          <w:ilvl w:val="3"/>
+          <w:numId w:val="17"/>
+        </w:numPr>
+        <w:pBdr>
+          <w:top w:val="single" w:sz="2" w:space="1" w:color="E3E3E3"/>
+          <w:left w:val="single" w:sz="2" w:space="1" w:color="E3E3E3"/>
+          <w:bottom w:val="single" w:sz="2" w:space="1" w:color="E3E3E3"/>
+          <w:right w:val="single" w:sz="2" w:space="1" w:color="E3E3E3"/>
+        </w:pBdr>
+        <w:tabs>
+          <w:tab w:val="clear" w:pos="709"/>
+          <w:tab w:val="left" w:pos="0" w:leader="none"/>
+        </w:tabs>
+        <w:spacing w:before="0" w:after="0"/>
+        <w:ind w:left="2836" w:hanging="283"/>
+        <w:rPr>
+          <w:bdr w:val="single" w:sz="2" w:space="1" w:color="E3E3E3"/>
+        </w:rPr>
+      </w:pPr>
+      <w:r>
+        <w:rPr>
+          <w:bdr w:val="single" w:sz="2" w:space="1" w:color="E3E3E3"/>
+        </w:rPr>
+        <w:t>Query to find agents with total profits greater than $10,000.</w:t>
+      </w:r>
+    </w:p>
+    <w:p>
+      <w:pPr>
+        <w:pStyle w:val="TextBody"/>
+        <w:numPr>
+          <w:ilvl w:val="3"/>
+          <w:numId w:val="17"/>
+        </w:numPr>
+        <w:pBdr>
+          <w:top w:val="single" w:sz="2" w:space="1" w:color="E3E3E3"/>
+          <w:left w:val="single" w:sz="2" w:space="1" w:color="E3E3E3"/>
+          <w:bottom w:val="single" w:sz="2" w:space="1" w:color="E3E3E3"/>
+          <w:right w:val="single" w:sz="2" w:space="1" w:color="E3E3E3"/>
+        </w:pBdr>
+        <w:tabs>
+          <w:tab w:val="clear" w:pos="709"/>
+          <w:tab w:val="left" w:pos="0" w:leader="none"/>
+        </w:tabs>
+        <w:ind w:left="2836" w:hanging="283"/>
+        <w:rPr/>
+      </w:pPr>
+      <w:r>
+        <w:rPr>
+          <w:rStyle w:val="StrongEmphasis"/>
+        </w:rPr>
+        <w:t>Use </w:t>
+      </w:r>
+      <w:r>
+        <w:rPr>
+          <w:rStyle w:val="SourceText"/>
+        </w:rPr>
+        <w:t>GROUP BY</w:t>
+      </w:r>
+      <w:r>
+        <w:rPr/>
+        <w:t>, then filter using </w:t>
+      </w:r>
+      <w:r>
+        <w:rPr>
+          <w:rStyle w:val="SourceText"/>
+        </w:rPr>
+        <w:t>HAVING</w:t>
+      </w:r>
+      <w:r>
+        <w:rPr/>
+        <w:t>.</w:t>
+      </w:r>
+    </w:p>
+    <w:p>
+      <w:pPr>
+        <w:pStyle w:val="PreformattedText"/>
+        <w:numPr>
+          <w:ilvl w:val="0"/>
+          <w:numId w:val="0"/>
+        </w:numPr>
+        <w:pBdr>
+          <w:top w:val="single" w:sz="2" w:space="1" w:color="E3E3E3"/>
+          <w:left w:val="single" w:sz="2" w:space="1" w:color="E3E3E3"/>
+          <w:bottom w:val="single" w:sz="2" w:space="1" w:color="E3E3E3"/>
+          <w:right w:val="single" w:sz="2" w:space="1" w:color="E3E3E3"/>
+        </w:pBdr>
+        <w:ind w:hanging="0"/>
+        <w:rPr>
+          <w:bdr w:val="single" w:sz="2" w:space="1" w:color="E3E3E3"/>
+        </w:rPr>
+      </w:pPr>
+      <w:r>
+        <w:rPr>
+          <w:bdr w:val="single" w:sz="2" w:space="1" w:color="E3E3E3"/>
+        </w:rPr>
+        <w:t>sql</w:t>
+      </w:r>
+    </w:p>
+    <w:p>
+      <w:pPr>
+        <w:pStyle w:val="PreformattedText"/>
+        <w:numPr>
+          <w:ilvl w:val="0"/>
+          <w:numId w:val="0"/>
+        </w:numPr>
+        <w:pBdr>
+          <w:top w:val="single" w:sz="2" w:space="1" w:color="E3E3E3"/>
+          <w:left w:val="single" w:sz="2" w:space="1" w:color="E3E3E3"/>
+          <w:bottom w:val="single" w:sz="2" w:space="1" w:color="E3E3E3"/>
+          <w:right w:val="single" w:sz="2" w:space="1" w:color="E3E3E3"/>
+        </w:pBdr>
+        <w:ind w:hanging="0"/>
+        <w:rPr>
+          <w:bdr w:val="single" w:sz="2" w:space="1" w:color="E3E3E3"/>
+        </w:rPr>
+      </w:pPr>
+      <w:r>
+        <w:rPr>
+          <w:bdr w:val="single" w:sz="2" w:space="1" w:color="E3E3E3"/>
+        </w:rPr>
+        <w:t>Copy code</w:t>
+      </w:r>
+    </w:p>
+    <w:p>
+      <w:pPr>
+        <w:pStyle w:val="PreformattedText"/>
+        <w:numPr>
+          <w:ilvl w:val="0"/>
+          <w:numId w:val="0"/>
+        </w:numPr>
+        <w:pBdr>
+          <w:top w:val="single" w:sz="2" w:space="1" w:color="E3E3E3"/>
+          <w:left w:val="single" w:sz="2" w:space="1" w:color="E3E3E3"/>
+          <w:bottom w:val="single" w:sz="2" w:space="1" w:color="E3E3E3"/>
+          <w:right w:val="single" w:sz="2" w:space="1" w:color="E3E3E3"/>
+        </w:pBdr>
+        <w:bidi w:val="0"/>
+        <w:ind w:hanging="0"/>
+        <w:rPr/>
+      </w:pPr>
+      <w:r>
+        <w:rPr>
+          <w:rStyle w:val="SourceText"/>
+        </w:rPr>
+        <w:t>SELECT agent_name, SUM(profit_generated) AS total_profit</w:t>
+      </w:r>
+    </w:p>
+    <w:p>
+      <w:pPr>
+        <w:pStyle w:val="PreformattedText"/>
+        <w:numPr>
+          <w:ilvl w:val="0"/>
+          <w:numId w:val="0"/>
+        </w:numPr>
+        <w:pBdr>
+          <w:top w:val="single" w:sz="2" w:space="1" w:color="E3E3E3"/>
+          <w:left w:val="single" w:sz="2" w:space="1" w:color="E3E3E3"/>
+          <w:bottom w:val="single" w:sz="2" w:space="1" w:color="E3E3E3"/>
+          <w:right w:val="single" w:sz="2" w:space="1" w:color="E3E3E3"/>
+        </w:pBdr>
+        <w:bidi w:val="0"/>
+        <w:ind w:hanging="0"/>
+        <w:rPr/>
+      </w:pPr>
+      <w:r>
+        <w:rPr>
+          <w:rStyle w:val="SourceText"/>
+        </w:rPr>
+        <w:t>FROM customers</w:t>
+      </w:r>
+    </w:p>
+    <w:p>
+      <w:pPr>
+        <w:pStyle w:val="PreformattedText"/>
+        <w:numPr>
+          <w:ilvl w:val="0"/>
+          <w:numId w:val="0"/>
+        </w:numPr>
+        <w:pBdr>
+          <w:top w:val="single" w:sz="2" w:space="1" w:color="E3E3E3"/>
+          <w:left w:val="single" w:sz="2" w:space="1" w:color="E3E3E3"/>
+          <w:bottom w:val="single" w:sz="2" w:space="1" w:color="E3E3E3"/>
+          <w:right w:val="single" w:sz="2" w:space="1" w:color="E3E3E3"/>
+        </w:pBdr>
+        <w:bidi w:val="0"/>
+        <w:ind w:hanging="0"/>
+        <w:rPr/>
+      </w:pPr>
+      <w:r>
+        <w:rPr>
+          <w:rStyle w:val="SourceText"/>
+        </w:rPr>
+        <w:t>GROUP BY agent_name</w:t>
+      </w:r>
+    </w:p>
+    <w:p>
+      <w:pPr>
+        <w:pStyle w:val="PreformattedText"/>
+        <w:numPr>
+          <w:ilvl w:val="0"/>
+          <w:numId w:val="0"/>
+        </w:numPr>
+        <w:pBdr>
+          <w:top w:val="single" w:sz="2" w:space="1" w:color="E3E3E3"/>
+          <w:left w:val="single" w:sz="2" w:space="1" w:color="E3E3E3"/>
+          <w:bottom w:val="single" w:sz="2" w:space="1" w:color="E3E3E3"/>
+          <w:right w:val="single" w:sz="2" w:space="1" w:color="E3E3E3"/>
+        </w:pBdr>
+        <w:bidi w:val="0"/>
+        <w:spacing w:before="0" w:after="283"/>
+        <w:ind w:hanging="0"/>
+        <w:rPr/>
+      </w:pPr>
+      <w:r>
+        <w:rPr>
+          <w:rStyle w:val="SourceText"/>
+        </w:rPr>
+        <w:t>HAVING total_profit &gt; 10000;</w:t>
+      </w:r>
+    </w:p>
+    <w:p>
+      <w:pPr>
+        <w:pStyle w:val="HorizontalLine"/>
+        <w:numPr>
+          <w:ilvl w:val="0"/>
+          <w:numId w:val="0"/>
+        </w:numPr>
+        <w:pBdr>
+          <w:top w:val="single" w:sz="2" w:space="1" w:color="E3E3E3"/>
+          <w:left w:val="single" w:sz="2" w:space="1" w:color="E3E3E3"/>
+          <w:bottom w:val="single" w:sz="2" w:space="1" w:color="E3E3E3"/>
+          <w:right w:val="single" w:sz="2" w:space="1" w:color="E3E3E3"/>
+        </w:pBdr>
+        <w:ind w:hanging="0"/>
+        <w:rPr/>
+      </w:pPr>
+      <w:r>
+        <w:rPr/>
+      </w:r>
+    </w:p>
+    <w:p>
+      <w:pPr>
+        <w:pStyle w:val="Heading3"/>
+        <w:numPr>
+          <w:ilvl w:val="0"/>
+          <w:numId w:val="0"/>
+        </w:numPr>
+        <w:pBdr>
+          <w:top w:val="single" w:sz="2" w:space="1" w:color="E3E3E3"/>
+          <w:left w:val="single" w:sz="2" w:space="1" w:color="E3E3E3"/>
+          <w:bottom w:val="single" w:sz="2" w:space="1" w:color="E3E3E3"/>
+          <w:right w:val="single" w:sz="2" w:space="1" w:color="E3E3E3"/>
+        </w:pBdr>
+        <w:ind w:hanging="0"/>
+        <w:rPr/>
+      </w:pPr>
+      <w:r>
+        <w:rPr>
+          <w:rStyle w:val="StrongEmphasis"/>
+          <w:b/>
+        </w:rPr>
+        <w:t>Key Scenarios for </w:t>
+      </w:r>
+      <w:r>
+        <w:rPr>
+          <w:rStyle w:val="SourceText"/>
+        </w:rPr>
+        <w:t>GROUP BY</w:t>
+      </w:r>
+    </w:p>
+    <w:tbl>
+      <w:tblPr>
+        <w:tblW w:w="8929" w:type="dxa"/>
+        <w:jc w:val="left"/>
+        <w:tblInd w:w="709" w:type="dxa"/>
+        <w:tblLayout w:type="fixed"/>
+        <w:tblCellMar>
+          <w:top w:w="28" w:type="dxa"/>
+          <w:left w:w="0" w:type="dxa"/>
+          <w:bottom w:w="28" w:type="dxa"/>
+          <w:right w:w="0" w:type="dxa"/>
+        </w:tblCellMar>
+      </w:tblPr>
+      <w:tblGrid>
+        <w:gridCol w:w="3391"/>
+        <w:gridCol w:w="5538"/>
+      </w:tblGrid>
+      <w:tr>
+        <w:trPr>
+          <w:tblHeader w:val="true"/>
+        </w:trPr>
+        <w:tc>
+          <w:tcPr>
+            <w:tcW w:w="3391" w:type="dxa"/>
+            <w:tcBorders>
+              <w:top w:val="single" w:sz="4" w:space="0" w:color="000000"/>
+              <w:bottom w:val="single" w:sz="4" w:space="0" w:color="000000"/>
+            </w:tcBorders>
+            <w:vAlign w:val="center"/>
+          </w:tcPr>
+          <w:p>
+            <w:pPr>
+              <w:pStyle w:val="TableHeading"/>
+              <w:rPr/>
+            </w:pPr>
+            <w:r>
+              <w:rPr>
+                <w:rStyle w:val="StrongEmphasis"/>
+                <w:b/>
+              </w:rPr>
+              <w:t>Scenario</w:t>
+            </w:r>
+          </w:p>
+        </w:tc>
+        <w:tc>
+          <w:tcPr>
+            <w:tcW w:w="5538" w:type="dxa"/>
+            <w:tcBorders>
+              <w:top w:val="single" w:sz="4" w:space="0" w:color="000000"/>
+              <w:bottom w:val="single" w:sz="4" w:space="0" w:color="000000"/>
+              <w:right w:val="single" w:sz="4" w:space="0" w:color="000000"/>
+            </w:tcBorders>
+            <w:tcMar>
+              <w:right w:w="28" w:type="dxa"/>
+            </w:tcMar>
+            <w:vAlign w:val="center"/>
+          </w:tcPr>
+          <w:p>
+            <w:pPr>
+              <w:pStyle w:val="TableHeading"/>
+              <w:rPr/>
+            </w:pPr>
+            <w:r>
+              <w:rPr>
+                <w:rStyle w:val="StrongEmphasis"/>
+                <w:b/>
+              </w:rPr>
+              <w:t>Example Query</w:t>
+            </w:r>
+          </w:p>
+        </w:tc>
+      </w:tr>
+      <w:tr>
+        <w:trPr/>
+        <w:tc>
+          <w:tcPr>
+            <w:tcW w:w="3391" w:type="dxa"/>
+            <w:tcBorders>
+              <w:bottom w:val="single" w:sz="4" w:space="0" w:color="000000"/>
+            </w:tcBorders>
+            <w:tcMar>
+              <w:top w:w="0" w:type="dxa"/>
+            </w:tcMar>
+            <w:vAlign w:val="center"/>
+          </w:tcPr>
+          <w:p>
+            <w:pPr>
+              <w:pStyle w:val="TableContents"/>
+              <w:rPr/>
+            </w:pPr>
+            <w:r>
+              <w:rPr/>
+              <w:t>Summarizing data by categories</w:t>
+            </w:r>
+          </w:p>
+        </w:tc>
+        <w:tc>
+          <w:tcPr>
+            <w:tcW w:w="5538" w:type="dxa"/>
+            <w:tcBorders>
+              <w:bottom w:val="single" w:sz="4" w:space="0" w:color="000000"/>
+              <w:right w:val="single" w:sz="4" w:space="0" w:color="000000"/>
+            </w:tcBorders>
+            <w:tcMar>
+              <w:top w:w="0" w:type="dxa"/>
+              <w:right w:w="28" w:type="dxa"/>
+            </w:tcMar>
+            <w:vAlign w:val="center"/>
+          </w:tcPr>
+          <w:p>
+            <w:pPr>
+              <w:pStyle w:val="TableContents"/>
+              <w:rPr/>
+            </w:pPr>
+            <w:r>
+              <w:rPr>
+                <w:rStyle w:val="SourceText"/>
+              </w:rPr>
+              <w:t>COUNT</w:t>
+            </w:r>
+            <w:r>
+              <w:rPr/>
+              <w:t> customers by </w:t>
+            </w:r>
+            <w:r>
+              <w:rPr>
+                <w:rStyle w:val="SourceText"/>
+              </w:rPr>
+              <w:t>product_type</w:t>
+            </w:r>
+          </w:p>
+        </w:tc>
+      </w:tr>
+      <w:tr>
+        <w:trPr/>
+        <w:tc>
+          <w:tcPr>
+            <w:tcW w:w="3391" w:type="dxa"/>
+            <w:tcBorders>
+              <w:bottom w:val="single" w:sz="4" w:space="0" w:color="000000"/>
+            </w:tcBorders>
+            <w:tcMar>
+              <w:top w:w="0" w:type="dxa"/>
+            </w:tcMar>
+            <w:vAlign w:val="center"/>
+          </w:tcPr>
+          <w:p>
+            <w:pPr>
+              <w:pStyle w:val="TableContents"/>
+              <w:rPr/>
+            </w:pPr>
+            <w:r>
+              <w:rPr/>
+              <w:t>Summarizing data by time periods</w:t>
+            </w:r>
+          </w:p>
+        </w:tc>
+        <w:tc>
+          <w:tcPr>
+            <w:tcW w:w="5538" w:type="dxa"/>
+            <w:tcBorders>
+              <w:bottom w:val="single" w:sz="4" w:space="0" w:color="000000"/>
+              <w:right w:val="single" w:sz="4" w:space="0" w:color="000000"/>
+            </w:tcBorders>
+            <w:tcMar>
+              <w:top w:w="0" w:type="dxa"/>
+              <w:right w:w="28" w:type="dxa"/>
+            </w:tcMar>
+            <w:vAlign w:val="center"/>
+          </w:tcPr>
+          <w:p>
+            <w:pPr>
+              <w:pStyle w:val="TableContents"/>
+              <w:rPr/>
+            </w:pPr>
+            <w:r>
+              <w:rPr>
+                <w:rStyle w:val="SourceText"/>
+              </w:rPr>
+              <w:t>SUM</w:t>
+            </w:r>
+            <w:r>
+              <w:rPr/>
+              <w:t> of transactions grouped by </w:t>
+            </w:r>
+            <w:r>
+              <w:rPr>
+                <w:rStyle w:val="SourceText"/>
+              </w:rPr>
+              <w:t>MONTH(transaction_date)</w:t>
+            </w:r>
+          </w:p>
+        </w:tc>
+      </w:tr>
+      <w:tr>
+        <w:trPr/>
+        <w:tc>
+          <w:tcPr>
+            <w:tcW w:w="3391" w:type="dxa"/>
+            <w:tcBorders>
+              <w:bottom w:val="single" w:sz="4" w:space="0" w:color="000000"/>
+            </w:tcBorders>
+            <w:tcMar>
+              <w:top w:w="0" w:type="dxa"/>
+            </w:tcMar>
+            <w:vAlign w:val="center"/>
+          </w:tcPr>
+          <w:p>
+            <w:pPr>
+              <w:pStyle w:val="TableContents"/>
+              <w:rPr/>
+            </w:pPr>
+            <w:r>
+              <w:rPr/>
+              <w:t>Calculating totals or averages for groups</w:t>
+            </w:r>
+          </w:p>
+        </w:tc>
+        <w:tc>
+          <w:tcPr>
+            <w:tcW w:w="5538" w:type="dxa"/>
+            <w:tcBorders>
+              <w:bottom w:val="single" w:sz="4" w:space="0" w:color="000000"/>
+              <w:right w:val="single" w:sz="4" w:space="0" w:color="000000"/>
+            </w:tcBorders>
+            <w:tcMar>
+              <w:top w:w="0" w:type="dxa"/>
+              <w:right w:w="28" w:type="dxa"/>
+            </w:tcMar>
+            <w:vAlign w:val="center"/>
+          </w:tcPr>
+          <w:p>
+            <w:pPr>
+              <w:pStyle w:val="TableContents"/>
+              <w:rPr/>
+            </w:pPr>
+            <w:r>
+              <w:rPr>
+                <w:rStyle w:val="SourceText"/>
+              </w:rPr>
+              <w:t>AVG</w:t>
+            </w:r>
+            <w:r>
+              <w:rPr/>
+              <w:t> profit for each </w:t>
+            </w:r>
+            <w:r>
+              <w:rPr>
+                <w:rStyle w:val="SourceText"/>
+              </w:rPr>
+              <w:t>agent_name</w:t>
+            </w:r>
+          </w:p>
+        </w:tc>
+      </w:tr>
+      <w:tr>
+        <w:trPr/>
+        <w:tc>
+          <w:tcPr>
+            <w:tcW w:w="3391" w:type="dxa"/>
+            <w:tcBorders>
+              <w:bottom w:val="single" w:sz="4" w:space="0" w:color="000000"/>
+            </w:tcBorders>
+            <w:tcMar>
+              <w:top w:w="0" w:type="dxa"/>
+            </w:tcMar>
+            <w:vAlign w:val="center"/>
+          </w:tcPr>
+          <w:p>
+            <w:pPr>
+              <w:pStyle w:val="TableContents"/>
+              <w:rPr/>
+            </w:pPr>
+            <w:r>
+              <w:rPr/>
+              <w:t>Finding unique counts</w:t>
+            </w:r>
+          </w:p>
+        </w:tc>
+        <w:tc>
+          <w:tcPr>
+            <w:tcW w:w="5538" w:type="dxa"/>
+            <w:tcBorders>
+              <w:bottom w:val="single" w:sz="4" w:space="0" w:color="000000"/>
+              <w:right w:val="single" w:sz="4" w:space="0" w:color="000000"/>
+            </w:tcBorders>
+            <w:tcMar>
+              <w:top w:w="0" w:type="dxa"/>
+              <w:right w:w="28" w:type="dxa"/>
+            </w:tcMar>
+            <w:vAlign w:val="center"/>
+          </w:tcPr>
+          <w:p>
+            <w:pPr>
+              <w:pStyle w:val="TableContents"/>
+              <w:rPr/>
+            </w:pPr>
+            <w:r>
+              <w:rPr>
+                <w:rStyle w:val="SourceText"/>
+              </w:rPr>
+              <w:t>COUNT(DISTINCT column)</w:t>
+            </w:r>
+            <w:r>
+              <w:rPr/>
+              <w:t> grouped by a category</w:t>
+            </w:r>
+          </w:p>
+        </w:tc>
+      </w:tr>
+      <w:tr>
+        <w:trPr/>
+        <w:tc>
+          <w:tcPr>
+            <w:tcW w:w="3391" w:type="dxa"/>
+            <w:tcBorders>
+              <w:bottom w:val="single" w:sz="4" w:space="0" w:color="000000"/>
+            </w:tcBorders>
+            <w:tcMar>
+              <w:top w:w="0" w:type="dxa"/>
+            </w:tcMar>
+            <w:vAlign w:val="center"/>
+          </w:tcPr>
+          <w:p>
+            <w:pPr>
+              <w:pStyle w:val="TableContents"/>
+              <w:rPr/>
+            </w:pPr>
+            <w:r>
+              <w:rPr/>
+              <w:t>Filtering aggregated data</w:t>
+            </w:r>
+          </w:p>
+        </w:tc>
+        <w:tc>
+          <w:tcPr>
+            <w:tcW w:w="5538" w:type="dxa"/>
+            <w:tcBorders>
+              <w:bottom w:val="single" w:sz="4" w:space="0" w:color="000000"/>
+              <w:right w:val="single" w:sz="4" w:space="0" w:color="000000"/>
+            </w:tcBorders>
+            <w:tcMar>
+              <w:top w:w="0" w:type="dxa"/>
+              <w:right w:w="28" w:type="dxa"/>
+            </w:tcMar>
+            <w:vAlign w:val="center"/>
+          </w:tcPr>
+          <w:p>
+            <w:pPr>
+              <w:pStyle w:val="TableContents"/>
+              <w:rPr/>
+            </w:pPr>
+            <w:r>
+              <w:rPr>
+                <w:rStyle w:val="SourceText"/>
+              </w:rPr>
+              <w:t>HAVING</w:t>
+            </w:r>
+            <w:r>
+              <w:rPr/>
+              <w:t> conditions like </w:t>
+            </w:r>
+            <w:r>
+              <w:rPr>
+                <w:rStyle w:val="SourceText"/>
+              </w:rPr>
+              <w:t>SUM &gt; 1000</w:t>
+            </w:r>
+            <w:r>
+              <w:rPr/>
+              <w:t> after </w:t>
+            </w:r>
+            <w:r>
+              <w:rPr>
+                <w:rStyle w:val="SourceText"/>
+              </w:rPr>
+              <w:t>GROUP BY</w:t>
+            </w:r>
+          </w:p>
+        </w:tc>
+      </w:tr>
+    </w:tbl>
+    <w:p>
+      <w:pPr>
+        <w:pStyle w:val="HorizontalLine"/>
+        <w:numPr>
+          <w:ilvl w:val="0"/>
+          <w:numId w:val="0"/>
+        </w:numPr>
+        <w:pBdr>
+          <w:top w:val="single" w:sz="2" w:space="1" w:color="E3E3E3"/>
+          <w:left w:val="single" w:sz="2" w:space="1" w:color="E3E3E3"/>
+          <w:bottom w:val="single" w:sz="2" w:space="1" w:color="E3E3E3"/>
+          <w:right w:val="single" w:sz="2" w:space="1" w:color="E3E3E3"/>
+        </w:pBdr>
+        <w:ind w:hanging="0"/>
+        <w:rPr/>
+      </w:pPr>
+      <w:r>
+        <w:rPr/>
+      </w:r>
+    </w:p>
+    <w:p>
+      <w:pPr>
+        <w:pStyle w:val="Heading3"/>
+        <w:numPr>
+          <w:ilvl w:val="0"/>
+          <w:numId w:val="0"/>
+        </w:numPr>
+        <w:pBdr>
+          <w:top w:val="single" w:sz="2" w:space="1" w:color="E3E3E3"/>
+          <w:left w:val="single" w:sz="2" w:space="1" w:color="E3E3E3"/>
+          <w:bottom w:val="single" w:sz="2" w:space="1" w:color="E3E3E3"/>
+          <w:right w:val="single" w:sz="2" w:space="1" w:color="E3E3E3"/>
+        </w:pBdr>
+        <w:ind w:hanging="0"/>
+        <w:rPr/>
+      </w:pPr>
+      <w:r>
+        <w:rPr>
+          <w:rStyle w:val="StrongEmphasis"/>
+          <w:b/>
+        </w:rPr>
+        <w:t>Key Things to Remember</w:t>
+      </w:r>
+    </w:p>
+    <w:p>
+      <w:pPr>
+        <w:pStyle w:val="TextBody"/>
+        <w:numPr>
+          <w:ilvl w:val="1"/>
+          <w:numId w:val="17"/>
+        </w:numPr>
+        <w:pBdr>
+          <w:top w:val="single" w:sz="2" w:space="1" w:color="E3E3E3"/>
+          <w:left w:val="single" w:sz="2" w:space="1" w:color="E3E3E3"/>
+          <w:bottom w:val="single" w:sz="2" w:space="1" w:color="E3E3E3"/>
+          <w:right w:val="single" w:sz="2" w:space="1" w:color="E3E3E3"/>
+        </w:pBdr>
+        <w:tabs>
+          <w:tab w:val="clear" w:pos="709"/>
+          <w:tab w:val="left" w:pos="0" w:leader="none"/>
+        </w:tabs>
+        <w:spacing w:before="0" w:after="0"/>
+        <w:ind w:left="1418" w:hanging="283"/>
+        <w:rPr/>
+      </w:pPr>
+      <w:r>
+        <w:rPr>
+          <w:rStyle w:val="StrongEmphasis"/>
+        </w:rPr>
+        <w:t>Always include all non-aggregated columns in the </w:t>
+      </w:r>
+      <w:r>
+        <w:rPr>
+          <w:rStyle w:val="SourceText"/>
+        </w:rPr>
+        <w:t>GROUP BY</w:t>
+      </w:r>
+      <w:r>
+        <w:rPr>
+          <w:rStyle w:val="StrongEmphasis"/>
+        </w:rPr>
+        <w:t>.</w:t>
+      </w:r>
+    </w:p>
+    <w:p>
+      <w:pPr>
+        <w:pStyle w:val="TextBody"/>
+        <w:numPr>
+          <w:ilvl w:val="2"/>
+          <w:numId w:val="17"/>
+        </w:numPr>
+        <w:pBdr>
+          <w:top w:val="single" w:sz="2" w:space="1" w:color="E3E3E3"/>
+          <w:left w:val="single" w:sz="2" w:space="1" w:color="E3E3E3"/>
+          <w:bottom w:val="single" w:sz="2" w:space="1" w:color="E3E3E3"/>
+          <w:right w:val="single" w:sz="2" w:space="1" w:color="E3E3E3"/>
+        </w:pBdr>
+        <w:tabs>
+          <w:tab w:val="clear" w:pos="709"/>
+          <w:tab w:val="left" w:pos="0" w:leader="none"/>
+        </w:tabs>
+        <w:spacing w:before="0" w:after="0"/>
+        <w:ind w:left="2127" w:hanging="283"/>
+        <w:rPr/>
+      </w:pPr>
+      <w:r>
+        <w:rPr/>
+        <w:t>Example: If you select </w:t>
+      </w:r>
+      <w:r>
+        <w:rPr>
+          <w:rStyle w:val="SourceText"/>
+        </w:rPr>
+        <w:t>agent_name</w:t>
+      </w:r>
+      <w:r>
+        <w:rPr/>
+        <w:t> and </w:t>
+      </w:r>
+      <w:r>
+        <w:rPr>
+          <w:rStyle w:val="SourceText"/>
+        </w:rPr>
+        <w:t>SUM(profit_generated)</w:t>
+      </w:r>
+      <w:r>
+        <w:rPr/>
+        <w:t>, </w:t>
+      </w:r>
+      <w:r>
+        <w:rPr>
+          <w:rStyle w:val="SourceText"/>
+        </w:rPr>
+        <w:t>agent_name</w:t>
+      </w:r>
+      <w:r>
+        <w:rPr/>
+        <w:t> must be in the </w:t>
+      </w:r>
+      <w:r>
+        <w:rPr>
+          <w:rStyle w:val="SourceText"/>
+        </w:rPr>
+        <w:t>GROUP BY</w:t>
+      </w:r>
+      <w:r>
+        <w:rPr/>
+        <w:t>.</w:t>
+      </w:r>
+    </w:p>
+    <w:p>
+      <w:pPr>
+        <w:pStyle w:val="TextBody"/>
+        <w:numPr>
+          <w:ilvl w:val="1"/>
+          <w:numId w:val="17"/>
+        </w:numPr>
+        <w:pBdr>
+          <w:top w:val="single" w:sz="2" w:space="1" w:color="E3E3E3"/>
+          <w:left w:val="single" w:sz="2" w:space="1" w:color="E3E3E3"/>
+          <w:bottom w:val="single" w:sz="2" w:space="1" w:color="E3E3E3"/>
+          <w:right w:val="single" w:sz="2" w:space="1" w:color="E3E3E3"/>
+        </w:pBdr>
+        <w:tabs>
+          <w:tab w:val="clear" w:pos="709"/>
+          <w:tab w:val="left" w:pos="0" w:leader="none"/>
+        </w:tabs>
+        <w:spacing w:before="0" w:after="0"/>
+        <w:ind w:left="1418" w:hanging="283"/>
+        <w:rPr/>
+      </w:pPr>
+      <w:r>
+        <w:rPr>
+          <w:rStyle w:val="SourceText"/>
+        </w:rPr>
+        <w:t>GROUP BY</w:t>
+      </w:r>
+      <w:r>
+        <w:rPr>
+          <w:rStyle w:val="StrongEmphasis"/>
+        </w:rPr>
+        <w:t> comes before </w:t>
+      </w:r>
+      <w:r>
+        <w:rPr>
+          <w:rStyle w:val="SourceText"/>
+        </w:rPr>
+        <w:t>HAVING</w:t>
+      </w:r>
+      <w:r>
+        <w:rPr>
+          <w:rStyle w:val="StrongEmphasis"/>
+        </w:rPr>
+        <w:t> and after </w:t>
+      </w:r>
+      <w:r>
+        <w:rPr>
+          <w:rStyle w:val="SourceText"/>
+        </w:rPr>
+        <w:t>WHERE</w:t>
+      </w:r>
+      <w:r>
+        <w:rPr>
+          <w:rStyle w:val="StrongEmphasis"/>
+        </w:rPr>
+        <w:t>.</w:t>
+      </w:r>
+    </w:p>
+    <w:p>
+      <w:pPr>
+        <w:pStyle w:val="TextBody"/>
+        <w:numPr>
+          <w:ilvl w:val="2"/>
+          <w:numId w:val="17"/>
+        </w:numPr>
+        <w:pBdr>
+          <w:top w:val="single" w:sz="2" w:space="1" w:color="E3E3E3"/>
+          <w:left w:val="single" w:sz="2" w:space="1" w:color="E3E3E3"/>
+          <w:bottom w:val="single" w:sz="2" w:space="1" w:color="E3E3E3"/>
+          <w:right w:val="single" w:sz="2" w:space="1" w:color="E3E3E3"/>
+        </w:pBdr>
+        <w:tabs>
+          <w:tab w:val="clear" w:pos="709"/>
+          <w:tab w:val="left" w:pos="0" w:leader="none"/>
+        </w:tabs>
+        <w:spacing w:before="0" w:after="0"/>
+        <w:ind w:left="2127" w:hanging="283"/>
+        <w:rPr/>
+      </w:pPr>
+      <w:r>
+        <w:rPr/>
+        <w:t>Query order: </w:t>
+      </w:r>
+      <w:r>
+        <w:rPr>
+          <w:rStyle w:val="SourceText"/>
+        </w:rPr>
+        <w:t>SELECT</w:t>
+      </w:r>
+      <w:r>
+        <w:rPr/>
+        <w:t> → </w:t>
+      </w:r>
+      <w:r>
+        <w:rPr>
+          <w:rStyle w:val="SourceText"/>
+        </w:rPr>
+        <w:t>WHERE</w:t>
+      </w:r>
+      <w:r>
+        <w:rPr/>
+        <w:t> → </w:t>
+      </w:r>
+      <w:r>
+        <w:rPr>
+          <w:rStyle w:val="SourceText"/>
+        </w:rPr>
+        <w:t>GROUP BY</w:t>
+      </w:r>
+      <w:r>
+        <w:rPr/>
+        <w:t> → </w:t>
+      </w:r>
+      <w:r>
+        <w:rPr>
+          <w:rStyle w:val="SourceText"/>
+        </w:rPr>
+        <w:t>HAVING</w:t>
+      </w:r>
+      <w:r>
+        <w:rPr/>
+        <w:t> → </w:t>
+      </w:r>
+      <w:r>
+        <w:rPr>
+          <w:rStyle w:val="SourceText"/>
+        </w:rPr>
+        <w:t>ORDER BY</w:t>
+      </w:r>
+      <w:r>
+        <w:rPr/>
+        <w:t>.</w:t>
+      </w:r>
+    </w:p>
+    <w:p>
+      <w:pPr>
+        <w:pStyle w:val="HorizontalLine"/>
+        <w:numPr>
+          <w:ilvl w:val="0"/>
+          <w:numId w:val="0"/>
+        </w:numPr>
+        <w:pBdr>
+          <w:top w:val="single" w:sz="2" w:space="1" w:color="E3E3E3"/>
+          <w:left w:val="single" w:sz="2" w:space="1" w:color="E3E3E3"/>
+          <w:bottom w:val="single" w:sz="2" w:space="1" w:color="E3E3E3"/>
+          <w:right w:val="single" w:sz="2" w:space="1" w:color="E3E3E3"/>
+        </w:pBdr>
+        <w:ind w:hanging="0"/>
+        <w:rPr/>
+      </w:pPr>
+      <w:r>
+        <w:rPr/>
+      </w:r>
+    </w:p>
+    <w:p>
+      <w:pPr>
+        <w:pStyle w:val="TextBody"/>
+        <w:numPr>
+          <w:ilvl w:val="0"/>
+          <w:numId w:val="0"/>
+        </w:numPr>
+        <w:pBdr>
+          <w:top w:val="single" w:sz="2" w:space="1" w:color="E3E3E3"/>
+          <w:left w:val="single" w:sz="2" w:space="1" w:color="E3E3E3"/>
+          <w:bottom w:val="single" w:sz="2" w:space="1" w:color="E3E3E3"/>
+          <w:right w:val="single" w:sz="2" w:space="1" w:color="E3E3E3"/>
+        </w:pBdr>
+        <w:ind w:hanging="0"/>
+        <w:rPr/>
+      </w:pPr>
+      <w:r>
+        <w:rPr/>
+        <w:t>By following these shortcuts and understanding the purpose of grouping, you'll easily identify when to use the </w:t>
+      </w:r>
+      <w:r>
+        <w:rPr>
+          <w:rStyle w:val="SourceText"/>
+        </w:rPr>
+        <w:t>GROUP BY</w:t>
+      </w:r>
+      <w:r>
+        <w:rPr/>
+        <w:t> clause in SQL. Let me know if you want practical examples with your data!</w:t>
+      </w:r>
+    </w:p>
+    <w:p>
+      <w:pPr>
+        <w:pStyle w:val="TextBody"/>
+        <w:bidi w:val="0"/>
+        <w:jc w:val="left"/>
+        <w:rPr>
+          <w:rFonts w:ascii="Nunito;sans-serif" w:hAnsi="Nunito;sans-serif"/>
+          <w:b w:val="false"/>
+          <w:i w:val="false"/>
+          <w:i w:val="false"/>
+          <w:caps w:val="false"/>
+          <w:smallCaps w:val="false"/>
+          <w:color w:val="000000"/>
+          <w:spacing w:val="0"/>
+          <w:sz w:val="20"/>
+          <w:bdr w:val="single" w:sz="2" w:space="1" w:color="E3E3E3"/>
+        </w:rPr>
+      </w:pPr>
+      <w:r>
+        <w:rPr/>
+      </w:r>
+    </w:p>
+    <w:p>
+      <w:pPr>
         <w:pStyle w:val="Heading3"/>
         <w:widowControl/>
-        <w:pBdr/>
         <w:spacing w:before="272" w:after="272"/>
         <w:ind w:left="0" w:right="0" w:hanging="0"/>
         <w:rPr>
           <w:rFonts w:ascii="Nunito;sans-serif" w:hAnsi="Nunito;sans-serif"/>
           <w:b w:val="false"/>
+          <w:i w:val="false"/>
           <w:i w:val="false"/>
           <w:caps w:val="false"/>
           <w:smallCaps w:val="false"/>
@@ -95,7 +2472,6 @@
           <w:ilvl w:val="0"/>
           <w:numId w:val="14"/>
         </w:numPr>
-        <w:pBdr/>
         <w:tabs>
           <w:tab w:val="clear" w:pos="709"/>
           <w:tab w:val="left" w:pos="0" w:leader="none"/>
@@ -157,7 +2533,6 @@
           <w:ilvl w:val="0"/>
           <w:numId w:val="14"/>
         </w:numPr>
-        <w:pBdr/>
         <w:tabs>
           <w:tab w:val="clear" w:pos="709"/>
           <w:tab w:val="left" w:pos="0" w:leader="none"/>
@@ -219,7 +2594,6 @@
           <w:ilvl w:val="0"/>
           <w:numId w:val="14"/>
         </w:numPr>
-        <w:pBdr/>
         <w:tabs>
           <w:tab w:val="clear" w:pos="709"/>
           <w:tab w:val="left" w:pos="0" w:leader="none"/>
@@ -281,7 +2655,6 @@
           <w:ilvl w:val="0"/>
           <w:numId w:val="14"/>
         </w:numPr>
-        <w:pBdr/>
         <w:tabs>
           <w:tab w:val="clear" w:pos="709"/>
           <w:tab w:val="left" w:pos="0" w:leader="none"/>
@@ -292,6 +2665,7 @@
         <w:rPr>
           <w:rFonts w:ascii="Nunito;sans-serif" w:hAnsi="Nunito;sans-serif"/>
           <w:b w:val="false"/>
+          <w:i w:val="false"/>
           <w:i w:val="false"/>
           <w:caps w:val="false"/>
           <w:smallCaps w:val="false"/>
@@ -322,7 +2696,6 @@
           <w:ilvl w:val="0"/>
           <w:numId w:val="14"/>
         </w:numPr>
-        <w:pBdr/>
         <w:tabs>
           <w:tab w:val="clear" w:pos="709"/>
           <w:tab w:val="left" w:pos="0" w:leader="none"/>
@@ -380,14 +2753,13 @@
       <w:pPr>
         <w:pStyle w:val="TextBody"/>
         <w:widowControl/>
-        <w:pBdr/>
         <w:spacing w:before="0" w:after="0"/>
         <w:ind w:left="0" w:right="0" w:hanging="0"/>
         <w:rPr/>
       </w:pPr>
       <w:r>
         <w:rPr>
-          <w:rStyle w:val="StrongEmphasis"/>
+          <w:rStyle w:val="Strong"/>
           <w:rFonts w:ascii="Nunito;sans-serif" w:hAnsi="Nunito;sans-serif"/>
           <w:b w:val="false"/>
           <w:i w:val="false"/>
@@ -417,7 +2789,6 @@
       <w:pPr>
         <w:pStyle w:val="Quotations"/>
         <w:widowControl/>
-        <w:pBdr/>
         <w:spacing w:before="0" w:after="113"/>
         <w:ind w:left="567" w:right="567" w:hanging="0"/>
         <w:jc w:val="both"/>
@@ -425,6 +2796,7 @@
           <w:rFonts w:ascii="Nunito;sans-serif" w:hAnsi="Nunito;sans-serif"/>
           <w:b w:val="false"/>
           <w:i/>
+          <w:i/>
           <w:color w:val="000000"/>
           <w:spacing w:val="0"/>
           <w:sz w:val="20"/>
@@ -446,13 +2818,13 @@
       <w:pPr>
         <w:pStyle w:val="Quotations"/>
         <w:widowControl/>
-        <w:pBdr/>
         <w:spacing w:before="0" w:after="113"/>
         <w:ind w:left="567" w:right="567" w:hanging="0"/>
         <w:jc w:val="both"/>
         <w:rPr>
           <w:rFonts w:ascii="Nunito;sans-serif" w:hAnsi="Nunito;sans-serif"/>
           <w:b w:val="false"/>
+          <w:i/>
           <w:i/>
           <w:color w:val="000000"/>
           <w:spacing w:val="0"/>
@@ -488,7 +2860,6 @@
       <w:pPr>
         <w:pStyle w:val="Quotations"/>
         <w:widowControl/>
-        <w:pBdr/>
         <w:spacing w:before="113" w:after="272"/>
         <w:ind w:left="567" w:right="567" w:hanging="0"/>
         <w:jc w:val="left"/>
@@ -518,7 +2889,6 @@
       <w:pPr>
         <w:pStyle w:val="Quotations"/>
         <w:widowControl/>
-        <w:pBdr/>
         <w:spacing w:before="0" w:after="113"/>
         <w:ind w:left="567" w:right="567" w:hanging="0"/>
         <w:jc w:val="both"/>
@@ -526,6 +2896,7 @@
           <w:rFonts w:ascii="Nunito;sans-serif" w:hAnsi="Nunito;sans-serif"/>
           <w:b w:val="false"/>
           <w:i/>
+          <w:i/>
           <w:color w:val="000000"/>
           <w:spacing w:val="0"/>
           <w:sz w:val="20"/>
@@ -547,7 +2918,6 @@
       <w:pPr>
         <w:pStyle w:val="Quotations"/>
         <w:widowControl/>
-        <w:pBdr/>
         <w:spacing w:before="0" w:after="113"/>
         <w:ind w:left="567" w:right="567" w:hanging="0"/>
         <w:jc w:val="both"/>
@@ -555,6 +2925,7 @@
           <w:rFonts w:ascii="Nunito;sans-serif" w:hAnsi="Nunito;sans-serif"/>
           <w:b w:val="false"/>
           <w:i/>
+          <w:i/>
           <w:color w:val="000000"/>
           <w:spacing w:val="0"/>
           <w:sz w:val="20"/>
@@ -576,7 +2947,6 @@
       <w:pPr>
         <w:pStyle w:val="Quotations"/>
         <w:widowControl/>
-        <w:pBdr/>
         <w:spacing w:before="0" w:after="113"/>
         <w:ind w:left="567" w:right="567" w:hanging="0"/>
         <w:jc w:val="both"/>
@@ -584,6 +2954,7 @@
           <w:rFonts w:ascii="Nunito;sans-serif" w:hAnsi="Nunito;sans-serif"/>
           <w:b w:val="false"/>
           <w:i/>
+          <w:i/>
           <w:color w:val="000000"/>
           <w:spacing w:val="0"/>
           <w:sz w:val="20"/>
@@ -605,14 +2976,13 @@
       <w:pPr>
         <w:pStyle w:val="TextBody"/>
         <w:widowControl/>
-        <w:pBdr/>
         <w:spacing w:before="0" w:after="0"/>
         <w:ind w:left="0" w:right="0" w:hanging="0"/>
         <w:rPr/>
       </w:pPr>
       <w:r>
         <w:rPr>
-          <w:rStyle w:val="StrongEmphasis"/>
+          <w:rStyle w:val="Strong"/>
           <w:rFonts w:ascii="Nunito;sans-serif" w:hAnsi="Nunito;sans-serif"/>
           <w:b w:val="false"/>
           <w:i w:val="false"/>
@@ -633,7 +3003,6 @@
           <w:ilvl w:val="0"/>
           <w:numId w:val="15"/>
         </w:numPr>
-        <w:pBdr/>
         <w:tabs>
           <w:tab w:val="clear" w:pos="709"/>
           <w:tab w:val="left" w:pos="0" w:leader="none"/>
@@ -645,7 +3014,7 @@
       </w:pPr>
       <w:r>
         <w:rPr>
-          <w:rStyle w:val="StrongEmphasis"/>
+          <w:rStyle w:val="Strong"/>
           <w:rFonts w:ascii="Nunito;sans-serif" w:hAnsi="Nunito;sans-serif"/>
           <w:b w:val="false"/>
           <w:i w:val="false"/>
@@ -679,7 +3048,6 @@
           <w:ilvl w:val="0"/>
           <w:numId w:val="15"/>
         </w:numPr>
-        <w:pBdr/>
         <w:tabs>
           <w:tab w:val="clear" w:pos="709"/>
           <w:tab w:val="left" w:pos="0" w:leader="none"/>
@@ -691,7 +3059,7 @@
       </w:pPr>
       <w:r>
         <w:rPr>
-          <w:rStyle w:val="StrongEmphasis"/>
+          <w:rStyle w:val="Strong"/>
           <w:rFonts w:ascii="Nunito;sans-serif" w:hAnsi="Nunito;sans-serif"/>
           <w:b w:val="false"/>
           <w:i w:val="false"/>
@@ -725,7 +3093,6 @@
           <w:ilvl w:val="0"/>
           <w:numId w:val="15"/>
         </w:numPr>
-        <w:pBdr/>
         <w:tabs>
           <w:tab w:val="clear" w:pos="709"/>
           <w:tab w:val="left" w:pos="0" w:leader="none"/>
@@ -737,7 +3104,7 @@
       </w:pPr>
       <w:r>
         <w:rPr>
-          <w:rStyle w:val="StrongEmphasis"/>
+          <w:rStyle w:val="Strong"/>
           <w:rFonts w:ascii="Nunito;sans-serif" w:hAnsi="Nunito;sans-serif"/>
           <w:b w:val="false"/>
           <w:i w:val="false"/>
@@ -767,13 +3134,13 @@
       <w:pPr>
         <w:pStyle w:val="TextBody"/>
         <w:widowControl/>
-        <w:pBdr/>
         <w:spacing w:before="0" w:after="113"/>
         <w:ind w:left="0" w:right="0" w:hanging="0"/>
         <w:rPr>
           <w:rFonts w:ascii="Nunito;sans-serif" w:hAnsi="Nunito;sans-serif"/>
           <w:b w:val="false"/>
           <w:i w:val="false"/>
+          <w:i w:val="false"/>
           <w:caps w:val="false"/>
           <w:smallCaps w:val="false"/>
           <w:color w:val="000000"/>
@@ -799,14 +3166,13 @@
       <w:pPr>
         <w:pStyle w:val="TextBody"/>
         <w:widowControl/>
-        <w:pBdr/>
         <w:spacing w:before="0" w:after="0"/>
         <w:ind w:left="0" w:right="0" w:hanging="0"/>
         <w:rPr/>
       </w:pPr>
       <w:r>
         <w:rPr>
-          <w:rStyle w:val="StrongEmphasis"/>
+          <w:rStyle w:val="Strong"/>
           <w:rFonts w:ascii="Nunito;sans-serif" w:hAnsi="Nunito;sans-serif"/>
           <w:b w:val="false"/>
           <w:i w:val="false"/>
@@ -823,8 +3189,7 @@
       <w:pPr>
         <w:pStyle w:val="PreformattedText"/>
         <w:widowControl/>
-        <w:pBdr/>
-        <w:shd w:fill="E0E0E0" w:val="clear"/>
+        <w:shd w:val="clear" w:fill="E0E0E0"/>
         <w:spacing w:before="0" w:after="113"/>
         <w:ind w:left="0" w:right="0" w:hanging="0"/>
         <w:jc w:val="left"/>
@@ -832,6 +3197,7 @@
           <w:rFonts w:ascii="Consolas;monospace" w:hAnsi="Consolas;monospace"/>
           <w:b w:val="false"/>
           <w:i w:val="false"/>
+          <w:i w:val="false"/>
           <w:caps w:val="false"/>
           <w:smallCaps w:val="false"/>
           <w:color w:val="000000"/>
@@ -857,8 +3223,7 @@
       <w:pPr>
         <w:pStyle w:val="PreformattedText"/>
         <w:widowControl/>
-        <w:pBdr/>
-        <w:shd w:fill="E0E0E0" w:val="clear"/>
+        <w:shd w:val="clear" w:fill="E0E0E0"/>
         <w:spacing w:before="0" w:after="113"/>
         <w:jc w:val="left"/>
         <w:rPr>
@@ -895,8 +3260,7 @@
       <w:pPr>
         <w:pStyle w:val="PreformattedText"/>
         <w:widowControl/>
-        <w:pBdr/>
-        <w:shd w:fill="E0E0E0" w:val="clear"/>
+        <w:shd w:val="clear" w:fill="E0E0E0"/>
         <w:spacing w:before="0" w:after="113"/>
         <w:jc w:val="left"/>
         <w:rPr>
@@ -933,8 +3297,7 @@
       <w:pPr>
         <w:pStyle w:val="PreformattedText"/>
         <w:widowControl/>
-        <w:pBdr/>
-        <w:shd w:fill="E0E0E0" w:val="clear"/>
+        <w:shd w:val="clear" w:fill="E0E0E0"/>
         <w:spacing w:before="0" w:after="113"/>
         <w:jc w:val="left"/>
         <w:rPr>
@@ -971,8 +3334,7 @@
       <w:pPr>
         <w:pStyle w:val="PreformattedText"/>
         <w:widowControl/>
-        <w:pBdr/>
-        <w:shd w:fill="E0E0E0" w:val="clear"/>
+        <w:shd w:val="clear" w:fill="E0E0E0"/>
         <w:spacing w:before="0" w:after="113"/>
         <w:jc w:val="left"/>
         <w:rPr>
@@ -1009,14 +3371,14 @@
       <w:pPr>
         <w:pStyle w:val="PreformattedText"/>
         <w:widowControl/>
-        <w:pBdr/>
-        <w:shd w:fill="E0E0E0" w:val="clear"/>
+        <w:shd w:val="clear" w:fill="E0E0E0"/>
         <w:spacing w:before="0" w:after="113"/>
         <w:jc w:val="left"/>
         <w:rPr>
           <w:rFonts w:ascii="Consolas;monospace" w:hAnsi="Consolas;monospace"/>
           <w:b w:val="false"/>
           <w:i w:val="false"/>
+          <w:i w:val="false"/>
           <w:caps w:val="false"/>
           <w:smallCaps w:val="false"/>
           <w:color w:val="000000"/>
@@ -1042,13 +3404,13 @@
       <w:pPr>
         <w:pStyle w:val="TextBody"/>
         <w:widowControl/>
-        <w:pBdr/>
         <w:spacing w:before="0" w:after="113"/>
         <w:ind w:left="0" w:right="0" w:hanging="0"/>
         <w:rPr>
           <w:rFonts w:ascii="Nunito;sans-serif" w:hAnsi="Nunito;sans-serif"/>
           <w:b w:val="false"/>
           <w:i w:val="false"/>
+          <w:i w:val="false"/>
           <w:caps w:val="false"/>
           <w:smallCaps w:val="false"/>
           <w:color w:val="000000"/>
@@ -1074,14 +3436,13 @@
       <w:pPr>
         <w:pStyle w:val="TextBody"/>
         <w:widowControl/>
-        <w:pBdr/>
         <w:spacing w:before="0" w:after="0"/>
         <w:ind w:left="0" w:right="0" w:hanging="0"/>
         <w:rPr/>
       </w:pPr>
       <w:r>
         <w:rPr>
-          <w:rStyle w:val="StrongEmphasis"/>
+          <w:rStyle w:val="Strong"/>
           <w:rFonts w:ascii="Nunito;sans-serif" w:hAnsi="Nunito;sans-serif"/>
           <w:b w:val="false"/>
           <w:i w:val="false"/>
@@ -1098,8 +3459,7 @@
       <w:pPr>
         <w:pStyle w:val="PreformattedText"/>
         <w:widowControl/>
-        <w:pBdr/>
-        <w:shd w:fill="E0E0E0" w:val="clear"/>
+        <w:shd w:val="clear" w:fill="E0E0E0"/>
         <w:spacing w:before="0" w:after="113"/>
         <w:ind w:left="0" w:right="0" w:hanging="0"/>
         <w:jc w:val="left"/>
@@ -1107,6 +3467,7 @@
           <w:rFonts w:ascii="Consolas;monospace" w:hAnsi="Consolas;monospace"/>
           <w:b w:val="false"/>
           <w:i w:val="false"/>
+          <w:i w:val="false"/>
           <w:caps w:val="false"/>
           <w:smallCaps w:val="false"/>
           <w:color w:val="000000"/>
@@ -1132,13 +3493,13 @@
       <w:pPr>
         <w:pStyle w:val="PreformattedText"/>
         <w:widowControl/>
-        <w:pBdr/>
-        <w:shd w:fill="E0E0E0" w:val="clear"/>
+        <w:shd w:val="clear" w:fill="E0E0E0"/>
         <w:spacing w:before="0" w:after="113"/>
         <w:jc w:val="left"/>
         <w:rPr>
           <w:rFonts w:ascii="Consolas;monospace" w:hAnsi="Consolas;monospace"/>
           <w:b w:val="false"/>
+          <w:i w:val="false"/>
           <w:i w:val="false"/>
           <w:caps w:val="false"/>
           <w:smallCaps w:val="false"/>
@@ -1165,13 +3526,13 @@
       <w:pPr>
         <w:pStyle w:val="PreformattedText"/>
         <w:widowControl/>
-        <w:pBdr/>
-        <w:shd w:fill="E0E0E0" w:val="clear"/>
+        <w:shd w:val="clear" w:fill="E0E0E0"/>
         <w:spacing w:before="0" w:after="113"/>
         <w:jc w:val="left"/>
         <w:rPr>
           <w:rFonts w:ascii="Consolas;monospace" w:hAnsi="Consolas;monospace"/>
           <w:b w:val="false"/>
+          <w:i w:val="false"/>
           <w:i w:val="false"/>
           <w:caps w:val="false"/>
           <w:smallCaps w:val="false"/>
@@ -1198,13 +3559,13 @@
       <w:pPr>
         <w:pStyle w:val="PreformattedText"/>
         <w:widowControl/>
-        <w:pBdr/>
-        <w:shd w:fill="E0E0E0" w:val="clear"/>
+        <w:shd w:val="clear" w:fill="E0E0E0"/>
         <w:spacing w:before="0" w:after="113"/>
         <w:jc w:val="left"/>
         <w:rPr>
           <w:rFonts w:ascii="Consolas;monospace" w:hAnsi="Consolas;monospace"/>
           <w:b w:val="false"/>
+          <w:i w:val="false"/>
           <w:i w:val="false"/>
           <w:caps w:val="false"/>
           <w:smallCaps w:val="false"/>
@@ -1231,13 +3592,13 @@
       <w:pPr>
         <w:pStyle w:val="PreformattedText"/>
         <w:widowControl/>
-        <w:pBdr/>
-        <w:shd w:fill="E0E0E0" w:val="clear"/>
+        <w:shd w:val="clear" w:fill="E0E0E0"/>
         <w:spacing w:before="0" w:after="113"/>
         <w:jc w:val="left"/>
         <w:rPr>
           <w:rFonts w:ascii="Consolas;monospace" w:hAnsi="Consolas;monospace"/>
           <w:b w:val="false"/>
+          <w:i w:val="false"/>
           <w:i w:val="false"/>
           <w:caps w:val="false"/>
           <w:smallCaps w:val="false"/>
@@ -1264,13 +3625,13 @@
       <w:pPr>
         <w:pStyle w:val="PreformattedText"/>
         <w:widowControl/>
-        <w:pBdr/>
-        <w:shd w:fill="E0E0E0" w:val="clear"/>
+        <w:shd w:val="clear" w:fill="E0E0E0"/>
         <w:spacing w:before="0" w:after="113"/>
         <w:jc w:val="left"/>
         <w:rPr>
           <w:rFonts w:ascii="Consolas;monospace" w:hAnsi="Consolas;monospace"/>
           <w:b w:val="false"/>
+          <w:i w:val="false"/>
           <w:i w:val="false"/>
           <w:caps w:val="false"/>
           <w:smallCaps w:val="false"/>
@@ -1297,13 +3658,13 @@
       <w:pPr>
         <w:pStyle w:val="PreformattedText"/>
         <w:widowControl/>
-        <w:pBdr/>
-        <w:shd w:fill="E0E0E0" w:val="clear"/>
+        <w:shd w:val="clear" w:fill="E0E0E0"/>
         <w:spacing w:before="0" w:after="113"/>
         <w:jc w:val="left"/>
         <w:rPr>
           <w:rFonts w:ascii="Consolas;monospace" w:hAnsi="Consolas;monospace"/>
           <w:b w:val="false"/>
+          <w:i w:val="false"/>
           <w:i w:val="false"/>
           <w:caps w:val="false"/>
           <w:smallCaps w:val="false"/>
@@ -1330,13 +3691,13 @@
       <w:pPr>
         <w:pStyle w:val="PreformattedText"/>
         <w:widowControl/>
-        <w:pBdr/>
-        <w:shd w:fill="E0E0E0" w:val="clear"/>
+        <w:shd w:val="clear" w:fill="E0E0E0"/>
         <w:spacing w:before="0" w:after="113"/>
         <w:jc w:val="left"/>
         <w:rPr>
           <w:rFonts w:ascii="Consolas;monospace" w:hAnsi="Consolas;monospace"/>
           <w:b w:val="false"/>
+          <w:i w:val="false"/>
           <w:i w:val="false"/>
           <w:caps w:val="false"/>
           <w:smallCaps w:val="false"/>
@@ -1363,13 +3724,13 @@
       <w:pPr>
         <w:pStyle w:val="PreformattedText"/>
         <w:widowControl/>
-        <w:pBdr/>
-        <w:shd w:fill="E0E0E0" w:val="clear"/>
+        <w:shd w:val="clear" w:fill="E0E0E0"/>
         <w:spacing w:before="0" w:after="113"/>
         <w:jc w:val="left"/>
         <w:rPr>
           <w:rFonts w:ascii="Consolas;monospace" w:hAnsi="Consolas;monospace"/>
           <w:b w:val="false"/>
+          <w:i w:val="false"/>
           <w:i w:val="false"/>
           <w:caps w:val="false"/>
           <w:smallCaps w:val="false"/>
@@ -1396,13 +3757,13 @@
       <w:pPr>
         <w:pStyle w:val="PreformattedText"/>
         <w:widowControl/>
-        <w:pBdr/>
-        <w:shd w:fill="E0E0E0" w:val="clear"/>
+        <w:shd w:val="clear" w:fill="E0E0E0"/>
         <w:spacing w:before="0" w:after="113"/>
         <w:jc w:val="left"/>
         <w:rPr>
           <w:rFonts w:ascii="Consolas;monospace" w:hAnsi="Consolas;monospace"/>
           <w:b w:val="false"/>
+          <w:i w:val="false"/>
           <w:i w:val="false"/>
           <w:caps w:val="false"/>
           <w:smallCaps w:val="false"/>
@@ -1429,14 +3790,14 @@
       <w:pPr>
         <w:pStyle w:val="PreformattedText"/>
         <w:widowControl/>
-        <w:pBdr/>
-        <w:shd w:fill="E0E0E0" w:val="clear"/>
+        <w:shd w:val="clear" w:fill="E0E0E0"/>
         <w:spacing w:before="0" w:after="113"/>
         <w:jc w:val="left"/>
         <w:rPr>
           <w:rFonts w:ascii="Consolas;monospace" w:hAnsi="Consolas;monospace"/>
           <w:b w:val="false"/>
           <w:i w:val="false"/>
+          <w:i w:val="false"/>
           <w:caps w:val="false"/>
           <w:smallCaps w:val="false"/>
           <w:color w:val="000000"/>
@@ -1462,14 +3823,13 @@
       <w:pPr>
         <w:pStyle w:val="TextBody"/>
         <w:widowControl/>
-        <w:pBdr/>
         <w:spacing w:before="0" w:after="0"/>
         <w:ind w:left="0" w:right="0" w:hanging="0"/>
         <w:rPr/>
       </w:pPr>
       <w:r>
         <w:rPr>
-          <w:rStyle w:val="StrongEmphasis"/>
+          <w:rStyle w:val="Strong"/>
           <w:rFonts w:ascii="Nunito;sans-serif" w:hAnsi="Nunito;sans-serif"/>
           <w:b w:val="false"/>
           <w:i w:val="false"/>
@@ -1497,12 +3857,7 @@
         </w:rPr>
       </w:pPr>
       <w:r>
-        <w:rPr>
-          <w:caps w:val="false"/>
-          <w:smallCaps w:val="false"/>
-          <w:color w:val="000000"/>
-          <w:spacing w:val="0"/>
-        </w:rPr>
+        <w:rPr/>
         <w:drawing>
           <wp:inline distT="0" distB="0" distL="0" distR="0">
             <wp:extent cx="5133340" cy="360045"/>
@@ -1546,7 +3901,6 @@
       <w:pPr>
         <w:pStyle w:val="TextBody"/>
         <w:widowControl/>
-        <w:pBdr/>
         <w:spacing w:lineRule="auto" w:line="480" w:before="0" w:after="113"/>
         <w:ind w:left="0" w:right="0" w:hanging="0"/>
         <w:jc w:val="center"/>
@@ -1571,7 +3925,6 @@
       <w:pPr>
         <w:pStyle w:val="TextBody"/>
         <w:widowControl/>
-        <w:pBdr/>
         <w:spacing w:before="0" w:after="113"/>
         <w:ind w:left="0" w:right="0" w:hanging="0"/>
         <w:rPr>
@@ -1595,14 +3948,13 @@
       <w:pPr>
         <w:pStyle w:val="TextBody"/>
         <w:widowControl/>
-        <w:pBdr/>
         <w:spacing w:before="0" w:after="0"/>
         <w:ind w:left="0" w:right="0" w:hanging="0"/>
         <w:rPr/>
       </w:pPr>
       <w:r>
         <w:rPr>
-          <w:rStyle w:val="StrongEmphasis"/>
+          <w:rStyle w:val="Strong"/>
           <w:rFonts w:ascii="Nunito;sans-serif" w:hAnsi="Nunito;sans-serif"/>
           <w:b w:val="false"/>
           <w:i w:val="false"/>
@@ -1619,14 +3971,13 @@
       <w:pPr>
         <w:pStyle w:val="TextBody"/>
         <w:widowControl/>
-        <w:pBdr/>
         <w:spacing w:before="0" w:after="0"/>
         <w:ind w:left="0" w:right="0" w:hanging="0"/>
         <w:rPr/>
       </w:pPr>
       <w:r>
         <w:rPr>
-          <w:rStyle w:val="StrongEmphasis"/>
+          <w:rStyle w:val="Strong"/>
           <w:rFonts w:ascii="Nunito;sans-serif" w:hAnsi="Nunito;sans-serif"/>
           <w:b w:val="false"/>
           <w:i w:val="false"/>
@@ -1643,8 +3994,7 @@
       <w:pPr>
         <w:pStyle w:val="PreformattedText"/>
         <w:widowControl/>
-        <w:pBdr/>
-        <w:shd w:fill="E0E0E0" w:val="clear"/>
+        <w:shd w:val="clear" w:fill="E0E0E0"/>
         <w:spacing w:before="0" w:after="113"/>
         <w:ind w:left="0" w:right="0" w:hanging="0"/>
         <w:jc w:val="left"/>
@@ -1652,6 +4002,7 @@
           <w:rFonts w:ascii="Consolas;monospace" w:hAnsi="Consolas;monospace"/>
           <w:b w:val="false"/>
           <w:i w:val="false"/>
+          <w:i w:val="false"/>
           <w:caps w:val="false"/>
           <w:smallCaps w:val="false"/>
           <w:color w:val="000000"/>
@@ -1677,8 +4028,7 @@
       <w:pPr>
         <w:pStyle w:val="PreformattedText"/>
         <w:widowControl/>
-        <w:pBdr/>
-        <w:shd w:fill="E0E0E0" w:val="clear"/>
+        <w:shd w:val="clear" w:fill="E0E0E0"/>
         <w:spacing w:before="0" w:after="113"/>
         <w:jc w:val="left"/>
         <w:rPr>
@@ -1715,8 +4065,7 @@
       <w:pPr>
         <w:pStyle w:val="PreformattedText"/>
         <w:widowControl/>
-        <w:pBdr/>
-        <w:shd w:fill="E0E0E0" w:val="clear"/>
+        <w:shd w:val="clear" w:fill="E0E0E0"/>
         <w:spacing w:before="0" w:after="113"/>
         <w:jc w:val="left"/>
         <w:rPr>
@@ -1753,8 +4102,7 @@
       <w:pPr>
         <w:pStyle w:val="PreformattedText"/>
         <w:widowControl/>
-        <w:pBdr/>
-        <w:shd w:fill="E0E0E0" w:val="clear"/>
+        <w:shd w:val="clear" w:fill="E0E0E0"/>
         <w:spacing w:before="0" w:after="113"/>
         <w:jc w:val="left"/>
         <w:rPr>
@@ -1791,13 +4139,13 @@
       <w:pPr>
         <w:pStyle w:val="PreformattedText"/>
         <w:widowControl/>
-        <w:pBdr/>
-        <w:shd w:fill="E0E0E0" w:val="clear"/>
+        <w:shd w:val="clear" w:fill="E0E0E0"/>
         <w:spacing w:before="0" w:after="113"/>
         <w:jc w:val="left"/>
         <w:rPr>
           <w:rFonts w:ascii="Consolas;monospace" w:hAnsi="Consolas;monospace"/>
           <w:b w:val="false"/>
+          <w:i w:val="false"/>
           <w:i w:val="false"/>
           <w:caps w:val="false"/>
           <w:smallCaps w:val="false"/>
@@ -1824,13 +4172,13 @@
       <w:pPr>
         <w:pStyle w:val="PreformattedText"/>
         <w:widowControl/>
-        <w:pBdr/>
-        <w:shd w:fill="E0E0E0" w:val="clear"/>
+        <w:shd w:val="clear" w:fill="E0E0E0"/>
         <w:spacing w:before="0" w:after="113"/>
         <w:jc w:val="left"/>
         <w:rPr>
           <w:rFonts w:ascii="Consolas;monospace" w:hAnsi="Consolas;monospace"/>
           <w:b w:val="false"/>
+          <w:i w:val="false"/>
           <w:i w:val="false"/>
           <w:caps w:val="false"/>
           <w:smallCaps w:val="false"/>
@@ -1857,13 +4205,13 @@
       <w:pPr>
         <w:pStyle w:val="PreformattedText"/>
         <w:widowControl/>
-        <w:pBdr/>
-        <w:shd w:fill="E0E0E0" w:val="clear"/>
+        <w:shd w:val="clear" w:fill="E0E0E0"/>
         <w:spacing w:before="0" w:after="113"/>
         <w:jc w:val="left"/>
         <w:rPr>
           <w:rFonts w:ascii="Consolas;monospace" w:hAnsi="Consolas;monospace"/>
           <w:b w:val="false"/>
+          <w:i w:val="false"/>
           <w:i w:val="false"/>
           <w:caps w:val="false"/>
           <w:smallCaps w:val="false"/>
@@ -1890,13 +4238,13 @@
       <w:pPr>
         <w:pStyle w:val="PreformattedText"/>
         <w:widowControl/>
-        <w:pBdr/>
-        <w:shd w:fill="E0E0E0" w:val="clear"/>
+        <w:shd w:val="clear" w:fill="E0E0E0"/>
         <w:spacing w:before="0" w:after="113"/>
         <w:jc w:val="left"/>
         <w:rPr>
           <w:rFonts w:ascii="Consolas;monospace" w:hAnsi="Consolas;monospace"/>
           <w:b w:val="false"/>
+          <w:i w:val="false"/>
           <w:i w:val="false"/>
           <w:caps w:val="false"/>
           <w:smallCaps w:val="false"/>
@@ -1923,13 +4271,13 @@
       <w:pPr>
         <w:pStyle w:val="PreformattedText"/>
         <w:widowControl/>
-        <w:pBdr/>
-        <w:shd w:fill="E0E0E0" w:val="clear"/>
+        <w:shd w:val="clear" w:fill="E0E0E0"/>
         <w:spacing w:before="0" w:after="113"/>
         <w:jc w:val="left"/>
         <w:rPr>
           <w:rFonts w:ascii="Consolas;monospace" w:hAnsi="Consolas;monospace"/>
           <w:b w:val="false"/>
+          <w:i w:val="false"/>
           <w:i w:val="false"/>
           <w:caps w:val="false"/>
           <w:smallCaps w:val="false"/>
@@ -1956,13 +4304,13 @@
       <w:pPr>
         <w:pStyle w:val="PreformattedText"/>
         <w:widowControl/>
-        <w:pBdr/>
-        <w:shd w:fill="E0E0E0" w:val="clear"/>
+        <w:shd w:val="clear" w:fill="E0E0E0"/>
         <w:spacing w:before="0" w:after="113"/>
         <w:jc w:val="left"/>
         <w:rPr>
           <w:rFonts w:ascii="Consolas;monospace" w:hAnsi="Consolas;monospace"/>
           <w:b w:val="false"/>
+          <w:i w:val="false"/>
           <w:i w:val="false"/>
           <w:caps w:val="false"/>
           <w:smallCaps w:val="false"/>
@@ -1989,13 +4337,13 @@
       <w:pPr>
         <w:pStyle w:val="PreformattedText"/>
         <w:widowControl/>
-        <w:pBdr/>
-        <w:shd w:fill="E0E0E0" w:val="clear"/>
+        <w:shd w:val="clear" w:fill="E0E0E0"/>
         <w:spacing w:before="0" w:after="113"/>
         <w:jc w:val="left"/>
         <w:rPr>
           <w:rFonts w:ascii="Consolas;monospace" w:hAnsi="Consolas;monospace"/>
           <w:b w:val="false"/>
+          <w:i w:val="false"/>
           <w:i w:val="false"/>
           <w:caps w:val="false"/>
           <w:smallCaps w:val="false"/>
@@ -2022,14 +4370,14 @@
       <w:pPr>
         <w:pStyle w:val="PreformattedText"/>
         <w:widowControl/>
-        <w:pBdr/>
-        <w:shd w:fill="E0E0E0" w:val="clear"/>
+        <w:shd w:val="clear" w:fill="E0E0E0"/>
         <w:spacing w:before="0" w:after="113"/>
         <w:jc w:val="left"/>
         <w:rPr>
           <w:rFonts w:ascii="Consolas;monospace" w:hAnsi="Consolas;monospace"/>
           <w:b w:val="false"/>
           <w:i w:val="false"/>
+          <w:i w:val="false"/>
           <w:caps w:val="false"/>
           <w:smallCaps w:val="false"/>
           <w:color w:val="000000"/>
@@ -2055,14 +4403,13 @@
       <w:pPr>
         <w:pStyle w:val="TextBody"/>
         <w:widowControl/>
-        <w:pBdr/>
         <w:spacing w:before="0" w:after="0"/>
         <w:ind w:left="0" w:right="0" w:hanging="0"/>
         <w:rPr/>
       </w:pPr>
       <w:r>
         <w:rPr>
-          <w:rStyle w:val="StrongEmphasis"/>
+          <w:rStyle w:val="Strong"/>
           <w:rFonts w:ascii="Nunito;sans-serif" w:hAnsi="Nunito;sans-serif"/>
           <w:b w:val="false"/>
           <w:i w:val="false"/>
@@ -2090,12 +4437,7 @@
         </w:rPr>
       </w:pPr>
       <w:r>
-        <w:rPr>
-          <w:caps w:val="false"/>
-          <w:smallCaps w:val="false"/>
-          <w:color w:val="000000"/>
-          <w:spacing w:val="0"/>
-        </w:rPr>
+        <w:rPr/>
         <w:drawing>
           <wp:inline distT="0" distB="0" distL="0" distR="0">
             <wp:extent cx="5241290" cy="360045"/>
@@ -2139,7 +4481,6 @@
       <w:pPr>
         <w:pStyle w:val="TextBody"/>
         <w:widowControl/>
-        <w:pBdr/>
         <w:spacing w:lineRule="auto" w:line="480" w:before="0" w:after="113"/>
         <w:ind w:left="0" w:right="0" w:hanging="0"/>
         <w:jc w:val="center"/>
@@ -2164,14 +4505,13 @@
       <w:pPr>
         <w:pStyle w:val="Heading2"/>
         <w:widowControl/>
-        <w:pBdr/>
         <w:spacing w:before="0" w:after="0"/>
         <w:ind w:left="0" w:right="0" w:hanging="0"/>
         <w:rPr/>
       </w:pPr>
       <w:r>
         <w:rPr>
-          <w:rStyle w:val="StrongEmphasis"/>
+          <w:rStyle w:val="Strong"/>
           <w:rFonts w:ascii="Nunito;sans-serif" w:hAnsi="Nunito;sans-serif"/>
           <w:b w:val="false"/>
           <w:i w:val="false"/>
@@ -2188,13 +4528,13 @@
       <w:pPr>
         <w:pStyle w:val="TextBody"/>
         <w:widowControl/>
-        <w:pBdr/>
         <w:spacing w:before="0" w:after="113"/>
         <w:ind w:left="0" w:right="0" w:hanging="0"/>
         <w:rPr>
           <w:rFonts w:ascii="Nunito;sans-serif" w:hAnsi="Nunito;sans-serif"/>
           <w:b w:val="false"/>
           <w:i w:val="false"/>
+          <w:i w:val="false"/>
           <w:caps w:val="false"/>
           <w:smallCaps w:val="false"/>
           <w:color w:val="000000"/>
@@ -2220,14 +4560,13 @@
       <w:pPr>
         <w:pStyle w:val="TextBody"/>
         <w:widowControl/>
-        <w:pBdr/>
         <w:spacing w:before="0" w:after="0"/>
         <w:ind w:left="0" w:right="0" w:hanging="0"/>
         <w:rPr/>
       </w:pPr>
       <w:r>
         <w:rPr>
-          <w:rStyle w:val="StrongEmphasis"/>
+          <w:rStyle w:val="Strong"/>
           <w:rFonts w:ascii="Nunito;sans-serif" w:hAnsi="Nunito;sans-serif"/>
           <w:b w:val="false"/>
           <w:i w:val="false"/>
@@ -2244,8 +4583,7 @@
       <w:pPr>
         <w:pStyle w:val="PreformattedText"/>
         <w:widowControl/>
-        <w:pBdr/>
-        <w:shd w:fill="E0E0E0" w:val="clear"/>
+        <w:shd w:val="clear" w:fill="E0E0E0"/>
         <w:spacing w:before="0" w:after="113"/>
         <w:ind w:left="0" w:right="0" w:hanging="0"/>
         <w:jc w:val="left"/>
@@ -2253,6 +4591,7 @@
           <w:rFonts w:ascii="Consolas;monospace" w:hAnsi="Consolas;monospace"/>
           <w:b w:val="false"/>
           <w:i w:val="false"/>
+          <w:i w:val="false"/>
           <w:caps w:val="false"/>
           <w:smallCaps w:val="false"/>
           <w:color w:val="000000"/>
@@ -2278,14 +4617,14 @@
       <w:pPr>
         <w:pStyle w:val="PreformattedText"/>
         <w:widowControl/>
-        <w:pBdr/>
-        <w:shd w:fill="E0E0E0" w:val="clear"/>
+        <w:shd w:val="clear" w:fill="E0E0E0"/>
         <w:spacing w:before="0" w:after="113"/>
         <w:jc w:val="left"/>
         <w:rPr>
           <w:rFonts w:ascii="Consolas;monospace" w:hAnsi="Consolas;monospace"/>
           <w:b w:val="false"/>
           <w:i w:val="false"/>
+          <w:i w:val="false"/>
           <w:caps w:val="false"/>
           <w:smallCaps w:val="false"/>
           <w:color w:val="000000"/>
@@ -2311,12 +4650,12 @@
       <w:pPr>
         <w:pStyle w:val="TextBody"/>
         <w:widowControl/>
-        <w:pBdr/>
         <w:spacing w:before="0" w:after="113"/>
         <w:ind w:left="0" w:right="0" w:hanging="0"/>
         <w:rPr>
           <w:rFonts w:ascii="Nunito;sans-serif" w:hAnsi="Nunito;sans-serif"/>
           <w:b w:val="false"/>
+          <w:i w:val="false"/>
           <w:i w:val="false"/>
           <w:caps w:val="false"/>
           <w:smallCaps w:val="false"/>
@@ -2354,12 +4693,7 @@
         </w:rPr>
       </w:pPr>
       <w:r>
-        <w:rPr>
-          <w:caps w:val="false"/>
-          <w:smallCaps w:val="false"/>
-          <w:color w:val="000000"/>
-          <w:spacing w:val="0"/>
-        </w:rPr>
+        <w:rPr/>
         <w:drawing>
           <wp:inline distT="0" distB="0" distL="0" distR="0">
             <wp:extent cx="6638290" cy="360045"/>
@@ -2403,7 +4737,6 @@
       <w:pPr>
         <w:pStyle w:val="TextBody"/>
         <w:widowControl/>
-        <w:pBdr/>
         <w:spacing w:lineRule="auto" w:line="480" w:before="0" w:after="113"/>
         <w:ind w:left="0" w:right="0" w:hanging="0"/>
         <w:jc w:val="center"/>
@@ -2428,13 +4761,13 @@
       <w:pPr>
         <w:pStyle w:val="TextBody"/>
         <w:widowControl/>
-        <w:pBdr/>
         <w:spacing w:before="0" w:after="113"/>
         <w:ind w:left="0" w:right="0" w:hanging="0"/>
         <w:rPr>
           <w:rFonts w:ascii="Nunito;sans-serif" w:hAnsi="Nunito;sans-serif"/>
           <w:b w:val="false"/>
           <w:i w:val="false"/>
+          <w:i w:val="false"/>
           <w:caps w:val="false"/>
           <w:smallCaps w:val="false"/>
           <w:color w:val="000000"/>
@@ -2460,14 +4793,13 @@
       <w:pPr>
         <w:pStyle w:val="Heading2"/>
         <w:widowControl/>
-        <w:pBdr/>
         <w:spacing w:before="0" w:after="0"/>
         <w:ind w:left="0" w:right="0" w:hanging="0"/>
         <w:rPr/>
       </w:pPr>
       <w:r>
         <w:rPr>
-          <w:rStyle w:val="StrongEmphasis"/>
+          <w:rStyle w:val="Strong"/>
           <w:rFonts w:ascii="Nunito;sans-serif" w:hAnsi="Nunito;sans-serif"/>
           <w:b w:val="false"/>
           <w:i w:val="false"/>
@@ -2484,7 +4816,6 @@
       <w:pPr>
         <w:pStyle w:val="TextBody"/>
         <w:widowControl/>
-        <w:pBdr/>
         <w:spacing w:before="0" w:after="0"/>
         <w:ind w:left="0" w:right="0" w:hanging="0"/>
         <w:rPr/>
@@ -2513,7 +4844,7 @@
       </w:r>
       <w:r>
         <w:rPr>
-          <w:rStyle w:val="StrongEmphasis"/>
+          <w:rStyle w:val="Strong"/>
           <w:rFonts w:ascii="Nunito;sans-serif" w:hAnsi="Nunito;sans-serif"/>
           <w:b w:val="false"/>
           <w:i w:val="false"/>
@@ -2540,7 +4871,7 @@
       </w:r>
       <w:r>
         <w:rPr>
-          <w:rStyle w:val="StrongEmphasis"/>
+          <w:rStyle w:val="Strong"/>
           <w:rFonts w:ascii="Nunito;sans-serif" w:hAnsi="Nunito;sans-serif"/>
           <w:b w:val="false"/>
           <w:i w:val="false"/>
@@ -2567,7 +4898,7 @@
       </w:r>
       <w:r>
         <w:rPr>
-          <w:rStyle w:val="StrongEmphasis"/>
+          <w:rStyle w:val="Strong"/>
           <w:rFonts w:ascii="Nunito;sans-serif" w:hAnsi="Nunito;sans-serif"/>
           <w:b w:val="false"/>
           <w:i w:val="false"/>
@@ -2597,14 +4928,13 @@
       <w:pPr>
         <w:pStyle w:val="TextBody"/>
         <w:widowControl/>
-        <w:pBdr/>
         <w:spacing w:before="0" w:after="0"/>
         <w:ind w:left="0" w:right="0" w:hanging="0"/>
         <w:rPr/>
       </w:pPr>
       <w:r>
         <w:rPr>
-          <w:rStyle w:val="StrongEmphasis"/>
+          <w:rStyle w:val="Strong"/>
           <w:rFonts w:ascii="Nunito;sans-serif" w:hAnsi="Nunito;sans-serif"/>
           <w:b w:val="false"/>
           <w:i w:val="false"/>
@@ -2621,8 +4951,7 @@
       <w:pPr>
         <w:pStyle w:val="PreformattedText"/>
         <w:widowControl/>
-        <w:pBdr/>
-        <w:shd w:fill="E0E0E0" w:val="clear"/>
+        <w:shd w:val="clear" w:fill="E0E0E0"/>
         <w:spacing w:before="0" w:after="113"/>
         <w:ind w:left="0" w:right="0" w:hanging="0"/>
         <w:jc w:val="left"/>
@@ -2630,6 +4959,7 @@
           <w:rFonts w:ascii="Consolas;monospace" w:hAnsi="Consolas;monospace"/>
           <w:b w:val="false"/>
           <w:i w:val="false"/>
+          <w:i w:val="false"/>
           <w:caps w:val="false"/>
           <w:smallCaps w:val="false"/>
           <w:color w:val="000000"/>
@@ -2655,13 +4985,13 @@
       <w:pPr>
         <w:pStyle w:val="PreformattedText"/>
         <w:widowControl/>
-        <w:pBdr/>
-        <w:shd w:fill="E0E0E0" w:val="clear"/>
+        <w:shd w:val="clear" w:fill="E0E0E0"/>
         <w:spacing w:before="0" w:after="113"/>
         <w:jc w:val="left"/>
         <w:rPr>
           <w:rFonts w:ascii="Consolas;monospace" w:hAnsi="Consolas;monospace"/>
           <w:b w:val="false"/>
+          <w:i w:val="false"/>
           <w:i w:val="false"/>
           <w:caps w:val="false"/>
           <w:smallCaps w:val="false"/>
@@ -2688,14 +5018,14 @@
       <w:pPr>
         <w:pStyle w:val="PreformattedText"/>
         <w:widowControl/>
-        <w:pBdr/>
-        <w:shd w:fill="E0E0E0" w:val="clear"/>
+        <w:shd w:val="clear" w:fill="E0E0E0"/>
         <w:spacing w:before="0" w:after="113"/>
         <w:jc w:val="left"/>
         <w:rPr>
           <w:rFonts w:ascii="Consolas;monospace" w:hAnsi="Consolas;monospace"/>
           <w:b w:val="false"/>
           <w:i w:val="false"/>
+          <w:i w:val="false"/>
           <w:caps w:val="false"/>
           <w:smallCaps w:val="false"/>
           <w:color w:val="000000"/>
@@ -2721,14 +5051,13 @@
       <w:pPr>
         <w:pStyle w:val="TextBody"/>
         <w:widowControl/>
-        <w:pBdr/>
         <w:spacing w:before="0" w:after="0"/>
         <w:ind w:left="0" w:right="0" w:hanging="0"/>
         <w:rPr/>
       </w:pPr>
       <w:r>
         <w:rPr>
-          <w:rStyle w:val="StrongEmphasis"/>
+          <w:rStyle w:val="Strong"/>
           <w:rFonts w:ascii="Nunito;sans-serif" w:hAnsi="Nunito;sans-serif"/>
           <w:b w:val="false"/>
           <w:i w:val="false"/>
@@ -2756,12 +5085,7 @@
         </w:rPr>
       </w:pPr>
       <w:r>
-        <w:rPr>
-          <w:caps w:val="false"/>
-          <w:smallCaps w:val="false"/>
-          <w:color w:val="000000"/>
-          <w:spacing w:val="0"/>
-        </w:rPr>
+        <w:rPr/>
         <w:drawing>
           <wp:inline distT="0" distB="0" distL="0" distR="0">
             <wp:extent cx="6767830" cy="360045"/>
@@ -2805,7 +5129,6 @@
       <w:pPr>
         <w:pStyle w:val="TextBody"/>
         <w:widowControl/>
-        <w:pBdr/>
         <w:spacing w:lineRule="auto" w:line="480" w:before="0" w:after="113"/>
         <w:ind w:left="0" w:right="0" w:hanging="0"/>
         <w:jc w:val="center"/>
@@ -2830,14 +5153,13 @@
       <w:pPr>
         <w:pStyle w:val="TextBody"/>
         <w:widowControl/>
-        <w:pBdr/>
         <w:spacing w:before="0" w:after="0"/>
         <w:ind w:left="0" w:right="0" w:hanging="0"/>
         <w:rPr/>
       </w:pPr>
       <w:r>
         <w:rPr>
-          <w:rStyle w:val="StrongEmphasis"/>
+          <w:rStyle w:val="Strong"/>
           <w:rFonts w:ascii="Nunito;sans-serif" w:hAnsi="Nunito;sans-serif"/>
           <w:b w:val="false"/>
           <w:i w:val="false"/>
@@ -2867,14 +5189,13 @@
       <w:pPr>
         <w:pStyle w:val="Heading2"/>
         <w:widowControl/>
-        <w:pBdr/>
         <w:spacing w:before="0" w:after="0"/>
         <w:ind w:left="0" w:right="0" w:hanging="0"/>
         <w:rPr/>
       </w:pPr>
       <w:r>
         <w:rPr>
-          <w:rStyle w:val="StrongEmphasis"/>
+          <w:rStyle w:val="Strong"/>
           <w:rFonts w:ascii="Nunito;sans-serif" w:hAnsi="Nunito;sans-serif"/>
           <w:b w:val="false"/>
           <w:i w:val="false"/>
@@ -2891,13 +5212,13 @@
       <w:pPr>
         <w:pStyle w:val="TextBody"/>
         <w:widowControl/>
-        <w:pBdr/>
         <w:spacing w:before="0" w:after="113"/>
         <w:ind w:left="0" w:right="0" w:hanging="0"/>
         <w:rPr>
           <w:rFonts w:ascii="Nunito;sans-serif" w:hAnsi="Nunito;sans-serif"/>
           <w:b w:val="false"/>
           <w:i w:val="false"/>
+          <w:i w:val="false"/>
           <w:caps w:val="false"/>
           <w:smallCaps w:val="false"/>
           <w:color w:val="000000"/>
@@ -2923,14 +5244,13 @@
       <w:pPr>
         <w:pStyle w:val="TextBody"/>
         <w:widowControl/>
-        <w:pBdr/>
         <w:spacing w:before="0" w:after="0"/>
         <w:ind w:left="0" w:right="0" w:hanging="0"/>
         <w:rPr/>
       </w:pPr>
       <w:r>
         <w:rPr>
-          <w:rStyle w:val="StrongEmphasis"/>
+          <w:rStyle w:val="Strong"/>
           <w:rFonts w:ascii="Nunito;sans-serif" w:hAnsi="Nunito;sans-serif"/>
           <w:b w:val="false"/>
           <w:i w:val="false"/>
@@ -2960,7 +5280,6 @@
       <w:pPr>
         <w:pStyle w:val="Quotations"/>
         <w:widowControl/>
-        <w:pBdr/>
         <w:spacing w:before="0" w:after="113"/>
         <w:ind w:left="567" w:right="567" w:hanging="0"/>
         <w:jc w:val="both"/>
@@ -2968,6 +5287,7 @@
           <w:rFonts w:ascii="Nunito;sans-serif" w:hAnsi="Nunito;sans-serif"/>
           <w:b w:val="false"/>
           <w:i/>
+          <w:i/>
           <w:color w:val="000000"/>
           <w:spacing w:val="0"/>
           <w:sz w:val="20"/>
@@ -2989,7 +5309,6 @@
       <w:pPr>
         <w:pStyle w:val="Quotations"/>
         <w:widowControl/>
-        <w:pBdr/>
         <w:spacing w:before="0" w:after="113"/>
         <w:ind w:left="567" w:right="567" w:hanging="0"/>
         <w:jc w:val="both"/>
@@ -2997,6 +5316,7 @@
           <w:rFonts w:ascii="Nunito;sans-serif" w:hAnsi="Nunito;sans-serif"/>
           <w:b w:val="false"/>
           <w:i/>
+          <w:i/>
           <w:color w:val="000000"/>
           <w:spacing w:val="0"/>
           <w:sz w:val="20"/>
@@ -3018,7 +5338,6 @@
       <w:pPr>
         <w:pStyle w:val="Quotations"/>
         <w:widowControl/>
-        <w:pBdr/>
         <w:spacing w:before="0" w:after="113"/>
         <w:ind w:left="567" w:right="567" w:hanging="0"/>
         <w:jc w:val="both"/>
@@ -3026,6 +5345,7 @@
           <w:rFonts w:ascii="Nunito;sans-serif" w:hAnsi="Nunito;sans-serif"/>
           <w:b w:val="false"/>
           <w:i/>
+          <w:i/>
           <w:color w:val="000000"/>
           <w:spacing w:val="0"/>
           <w:sz w:val="20"/>
@@ -3047,7 +5367,6 @@
       <w:pPr>
         <w:pStyle w:val="Quotations"/>
         <w:widowControl/>
-        <w:pBdr/>
         <w:spacing w:before="0" w:after="113"/>
         <w:ind w:left="567" w:right="567" w:hanging="0"/>
         <w:jc w:val="both"/>
@@ -3055,6 +5374,7 @@
           <w:rFonts w:ascii="Nunito;sans-serif" w:hAnsi="Nunito;sans-serif"/>
           <w:b w:val="false"/>
           <w:i/>
+          <w:i/>
           <w:color w:val="000000"/>
           <w:spacing w:val="0"/>
           <w:sz w:val="20"/>
@@ -3076,7 +5396,6 @@
       <w:pPr>
         <w:pStyle w:val="Quotations"/>
         <w:widowControl/>
-        <w:pBdr/>
         <w:spacing w:before="0" w:after="113"/>
         <w:ind w:left="567" w:right="567" w:hanging="0"/>
         <w:jc w:val="both"/>
@@ -3084,6 +5403,7 @@
           <w:rFonts w:ascii="Nunito;sans-serif" w:hAnsi="Nunito;sans-serif"/>
           <w:b w:val="false"/>
           <w:i/>
+          <w:i/>
           <w:color w:val="000000"/>
           <w:spacing w:val="0"/>
           <w:sz w:val="20"/>
@@ -3105,7 +5425,6 @@
       <w:pPr>
         <w:pStyle w:val="Quotations"/>
         <w:widowControl/>
-        <w:pBdr/>
         <w:spacing w:before="0" w:after="113"/>
         <w:ind w:left="567" w:right="567" w:hanging="0"/>
         <w:jc w:val="both"/>
@@ -3113,6 +5432,7 @@
           <w:rFonts w:ascii="Nunito;sans-serif" w:hAnsi="Nunito;sans-serif"/>
           <w:b w:val="false"/>
           <w:i/>
+          <w:i/>
           <w:color w:val="000000"/>
           <w:spacing w:val="0"/>
           <w:sz w:val="20"/>
@@ -3134,14 +5454,13 @@
       <w:pPr>
         <w:pStyle w:val="TextBody"/>
         <w:widowControl/>
-        <w:pBdr/>
         <w:spacing w:before="0" w:after="0"/>
         <w:ind w:left="0" w:right="0" w:hanging="0"/>
         <w:rPr/>
       </w:pPr>
       <w:r>
         <w:rPr>
-          <w:rStyle w:val="StrongEmphasis"/>
+          <w:rStyle w:val="Strong"/>
           <w:rFonts w:ascii="Nunito;sans-serif" w:hAnsi="Nunito;sans-serif"/>
           <w:b w:val="false"/>
           <w:i w:val="false"/>
@@ -3162,7 +5481,6 @@
           <w:ilvl w:val="0"/>
           <w:numId w:val="16"/>
         </w:numPr>
-        <w:pBdr/>
         <w:tabs>
           <w:tab w:val="clear" w:pos="709"/>
           <w:tab w:val="left" w:pos="0" w:leader="none"/>
@@ -3174,7 +5492,7 @@
       </w:pPr>
       <w:r>
         <w:rPr>
-          <w:rStyle w:val="StrongEmphasis"/>
+          <w:rStyle w:val="Strong"/>
           <w:rFonts w:ascii="Nunito;sans-serif" w:hAnsi="Nunito;sans-serif"/>
           <w:b w:val="false"/>
           <w:i w:val="false"/>
@@ -3208,7 +5526,6 @@
           <w:ilvl w:val="0"/>
           <w:numId w:val="16"/>
         </w:numPr>
-        <w:pBdr/>
         <w:tabs>
           <w:tab w:val="clear" w:pos="709"/>
           <w:tab w:val="left" w:pos="0" w:leader="none"/>
@@ -3220,7 +5537,7 @@
       </w:pPr>
       <w:r>
         <w:rPr>
-          <w:rStyle w:val="StrongEmphasis"/>
+          <w:rStyle w:val="Strong"/>
           <w:rFonts w:ascii="Nunito;sans-serif" w:hAnsi="Nunito;sans-serif"/>
           <w:b w:val="false"/>
           <w:i w:val="false"/>
@@ -3254,7 +5571,6 @@
           <w:ilvl w:val="0"/>
           <w:numId w:val="16"/>
         </w:numPr>
-        <w:pBdr/>
         <w:tabs>
           <w:tab w:val="clear" w:pos="709"/>
           <w:tab w:val="left" w:pos="0" w:leader="none"/>
@@ -3266,7 +5582,7 @@
       </w:pPr>
       <w:r>
         <w:rPr>
-          <w:rStyle w:val="StrongEmphasis"/>
+          <w:rStyle w:val="Strong"/>
           <w:rFonts w:ascii="Nunito;sans-serif" w:hAnsi="Nunito;sans-serif"/>
           <w:b w:val="false"/>
           <w:i w:val="false"/>
@@ -3296,14 +5612,13 @@
       <w:pPr>
         <w:pStyle w:val="TextBody"/>
         <w:widowControl/>
-        <w:pBdr/>
         <w:spacing w:before="0" w:after="0"/>
         <w:ind w:left="0" w:right="0" w:hanging="0"/>
         <w:rPr/>
       </w:pPr>
       <w:r>
         <w:rPr>
-          <w:rStyle w:val="StrongEmphasis"/>
+          <w:rStyle w:val="Strong"/>
           <w:rFonts w:ascii="Nunito;sans-serif" w:hAnsi="Nunito;sans-serif"/>
           <w:b w:val="false"/>
           <w:i w:val="false"/>
@@ -3333,8 +5648,7 @@
       <w:pPr>
         <w:pStyle w:val="PreformattedText"/>
         <w:widowControl/>
-        <w:pBdr/>
-        <w:shd w:fill="E0E0E0" w:val="clear"/>
+        <w:shd w:val="clear" w:fill="E0E0E0"/>
         <w:spacing w:before="0" w:after="113"/>
         <w:ind w:left="0" w:right="0" w:hanging="0"/>
         <w:jc w:val="left"/>
@@ -3342,6 +5656,7 @@
           <w:rFonts w:ascii="Consolas;monospace" w:hAnsi="Consolas;monospace"/>
           <w:b w:val="false"/>
           <w:i w:val="false"/>
+          <w:i w:val="false"/>
           <w:caps w:val="false"/>
           <w:smallCaps w:val="false"/>
           <w:color w:val="000000"/>
@@ -3367,13 +5682,13 @@
       <w:pPr>
         <w:pStyle w:val="PreformattedText"/>
         <w:widowControl/>
-        <w:pBdr/>
-        <w:shd w:fill="E0E0E0" w:val="clear"/>
+        <w:shd w:val="clear" w:fill="E0E0E0"/>
         <w:spacing w:before="0" w:after="113"/>
         <w:jc w:val="left"/>
         <w:rPr>
           <w:rFonts w:ascii="Consolas;monospace" w:hAnsi="Consolas;monospace"/>
           <w:b w:val="false"/>
+          <w:i w:val="false"/>
           <w:i w:val="false"/>
           <w:caps w:val="false"/>
           <w:smallCaps w:val="false"/>
@@ -3400,14 +5715,14 @@
       <w:pPr>
         <w:pStyle w:val="PreformattedText"/>
         <w:widowControl/>
-        <w:pBdr/>
-        <w:shd w:fill="E0E0E0" w:val="clear"/>
+        <w:shd w:val="clear" w:fill="E0E0E0"/>
         <w:spacing w:before="0" w:after="113"/>
         <w:jc w:val="left"/>
         <w:rPr>
           <w:rFonts w:ascii="Consolas;monospace" w:hAnsi="Consolas;monospace"/>
           <w:b w:val="false"/>
           <w:i w:val="false"/>
+          <w:i w:val="false"/>
           <w:caps w:val="false"/>
           <w:smallCaps w:val="false"/>
           <w:color w:val="000000"/>
@@ -3433,14 +5748,13 @@
       <w:pPr>
         <w:pStyle w:val="TextBody"/>
         <w:widowControl/>
-        <w:pBdr/>
         <w:spacing w:before="0" w:after="0"/>
         <w:ind w:left="0" w:right="0" w:hanging="0"/>
         <w:rPr/>
       </w:pPr>
       <w:r>
         <w:rPr>
-          <w:rStyle w:val="StrongEmphasis"/>
+          <w:rStyle w:val="Strong"/>
           <w:rFonts w:ascii="Nunito;sans-serif" w:hAnsi="Nunito;sans-serif"/>
           <w:b w:val="false"/>
           <w:i w:val="false"/>
@@ -3481,12 +5795,7 @@
         </w:rPr>
       </w:pPr>
       <w:r>
-        <w:rPr>
-          <w:caps w:val="false"/>
-          <w:smallCaps w:val="false"/>
-          <w:color w:val="000000"/>
-          <w:spacing w:val="0"/>
-        </w:rPr>
+        <w:rPr/>
         <w:drawing>
           <wp:inline distT="0" distB="0" distL="0" distR="0">
             <wp:extent cx="6573520" cy="360045"/>
@@ -3530,7 +5839,6 @@
       <w:pPr>
         <w:pStyle w:val="TextBody"/>
         <w:widowControl/>
-        <w:pBdr/>
         <w:spacing w:lineRule="auto" w:line="480" w:before="0" w:after="113"/>
         <w:ind w:left="0" w:right="0" w:hanging="0"/>
         <w:jc w:val="center"/>
@@ -3555,12 +5863,12 @@
       <w:pPr>
         <w:pStyle w:val="TextBody"/>
         <w:widowControl/>
-        <w:pBdr/>
         <w:spacing w:before="0" w:after="113"/>
         <w:ind w:left="0" w:right="0" w:hanging="0"/>
         <w:rPr>
           <w:rFonts w:ascii="Nunito;sans-serif" w:hAnsi="Nunito;sans-serif"/>
           <w:b w:val="false"/>
+          <w:i w:val="false"/>
           <w:i w:val="false"/>
           <w:caps w:val="false"/>
           <w:smallCaps w:val="false"/>
@@ -3823,14 +6131,7 @@
           <w:color w:val="000000"/>
           <w:bdr w:val="single" w:sz="2" w:space="1" w:color="E3E3E3"/>
         </w:rPr>
-        <w:t>Aggregate functions in SQL are used to perform a calculation on a set of values and return a single value.</w:t>
-      </w:r>
-      <w:r>
-        <w:rPr>
-          <w:color w:val="000000"/>
-          <w:bdr w:val="single" w:sz="2" w:space="1" w:color="E3E3E3"/>
-        </w:rPr>
-        <w:t xml:space="preserve"> These functions are crucial in data analysis, as they allow you to summarize and analyze large volumes of data efficiently. Common aggregate functions include:</w:t>
+        <w:t>Aggregate functions in SQL are used to perform a calculation on a set of values and return a single value. These functions are crucial in data analysis, as they allow you to summarize and analyze large volumes of data efficiently. Common aggregate functions include:</w:t>
       </w:r>
     </w:p>
     <w:p>
@@ -4093,83 +6394,9 @@
           <w:bdr w:val="single" w:sz="18" w:space="7" w:color="04AA6D"/>
           <w:shd w:fill="FFFFFF" w:val="clear"/>
         </w:rPr>
-        <w:t>SELECT</w:t>
-      </w:r>
-      <w:r>
-        <w:rPr>
-          <w:rFonts w:ascii="Consolas;Menlo;courier new;monospace" w:hAnsi="Consolas;Menlo;courier new;monospace"/>
-          <w:b w:val="false"/>
-          <w:i w:val="false"/>
-          <w:caps w:val="false"/>
-          <w:smallCaps w:val="false"/>
-          <w:color w:val="000000"/>
-          <w:spacing w:val="0"/>
-          <w:sz w:val="17"/>
-          <w:bdr w:val="single" w:sz="18" w:space="7" w:color="04AA6D"/>
-          <w:shd w:fill="FFFFFF" w:val="clear"/>
-        </w:rPr>
-        <w:t> </w:t>
-      </w:r>
-      <w:r>
-        <w:rPr>
-          <w:rFonts w:ascii="Consolas;Menlo;courier new;monospace" w:hAnsi="Consolas;Menlo;courier new;monospace"/>
-          <w:b w:val="false"/>
-          <w:i w:val="false"/>
-          <w:caps w:val="false"/>
-          <w:smallCaps w:val="false"/>
-          <w:color w:val="000000"/>
-          <w:spacing w:val="0"/>
-          <w:sz w:val="17"/>
-          <w:bdr w:val="single" w:sz="18" w:space="7" w:color="04AA6D"/>
-          <w:shd w:fill="FFFFFF" w:val="clear"/>
-        </w:rPr>
-        <w:t>COUNT</w:t>
-      </w:r>
-      <w:r>
-        <w:rPr>
-          <w:rFonts w:ascii="Consolas;Menlo;courier new;monospace" w:hAnsi="Consolas;Menlo;courier new;monospace"/>
-          <w:b w:val="false"/>
-          <w:i w:val="false"/>
-          <w:caps w:val="false"/>
-          <w:smallCaps w:val="false"/>
-          <w:color w:val="000000"/>
-          <w:spacing w:val="0"/>
-          <w:sz w:val="17"/>
-          <w:bdr w:val="single" w:sz="18" w:space="7" w:color="04AA6D"/>
-          <w:shd w:fill="FFFFFF" w:val="clear"/>
-        </w:rPr>
-        <w:t>(*)</w:t>
+        <w:t>SELECT COUNT(*)</w:t>
         <w:br/>
-      </w:r>
-      <w:r>
-        <w:rPr>
-          <w:rFonts w:ascii="Consolas;Menlo;courier new;monospace" w:hAnsi="Consolas;Menlo;courier new;monospace"/>
-          <w:b w:val="false"/>
-          <w:i w:val="false"/>
-          <w:caps w:val="false"/>
-          <w:smallCaps w:val="false"/>
-          <w:color w:val="000000"/>
-          <w:spacing w:val="0"/>
-          <w:sz w:val="17"/>
-          <w:bdr w:val="single" w:sz="18" w:space="7" w:color="04AA6D"/>
-          <w:shd w:fill="FFFFFF" w:val="clear"/>
-        </w:rPr>
-        <w:t>FROM</w:t>
-      </w:r>
-      <w:r>
-        <w:rPr>
-          <w:rFonts w:ascii="Consolas;Menlo;courier new;monospace" w:hAnsi="Consolas;Menlo;courier new;monospace"/>
-          <w:b w:val="false"/>
-          <w:i w:val="false"/>
-          <w:caps w:val="false"/>
-          <w:smallCaps w:val="false"/>
-          <w:color w:val="000000"/>
-          <w:spacing w:val="0"/>
-          <w:sz w:val="17"/>
-          <w:bdr w:val="single" w:sz="18" w:space="7" w:color="04AA6D"/>
-          <w:shd w:fill="FFFFFF" w:val="clear"/>
-        </w:rPr>
-        <w:t> Products;</w:t>
+        <w:t>FROM Products;</w:t>
       </w:r>
     </w:p>
     <w:p>
@@ -4393,83 +6620,9 @@
           <w:bdr w:val="single" w:sz="18" w:space="7" w:color="04AA6D"/>
           <w:shd w:fill="FFFFFF" w:val="clear"/>
         </w:rPr>
-        <w:t>SELECT</w:t>
-      </w:r>
-      <w:r>
-        <w:rPr>
-          <w:rFonts w:ascii="Consolas;Menlo;courier new;monospace" w:hAnsi="Consolas;Menlo;courier new;monospace"/>
-          <w:b w:val="false"/>
-          <w:i w:val="false"/>
-          <w:caps w:val="false"/>
-          <w:smallCaps w:val="false"/>
-          <w:color w:val="000000"/>
-          <w:spacing w:val="0"/>
-          <w:sz w:val="17"/>
-          <w:bdr w:val="single" w:sz="18" w:space="7" w:color="04AA6D"/>
-          <w:shd w:fill="FFFFFF" w:val="clear"/>
-        </w:rPr>
-        <w:t> </w:t>
-      </w:r>
-      <w:r>
-        <w:rPr>
-          <w:rFonts w:ascii="Consolas;Menlo;courier new;monospace" w:hAnsi="Consolas;Menlo;courier new;monospace"/>
-          <w:b w:val="false"/>
-          <w:i w:val="false"/>
-          <w:caps w:val="false"/>
-          <w:smallCaps w:val="false"/>
-          <w:color w:val="000000"/>
-          <w:spacing w:val="0"/>
-          <w:sz w:val="17"/>
-          <w:bdr w:val="single" w:sz="18" w:space="7" w:color="04AA6D"/>
-          <w:shd w:fill="FFFFFF" w:val="clear"/>
-        </w:rPr>
-        <w:t>COUNT</w:t>
-      </w:r>
-      <w:r>
-        <w:rPr>
-          <w:rFonts w:ascii="Consolas;Menlo;courier new;monospace" w:hAnsi="Consolas;Menlo;courier new;monospace"/>
-          <w:b w:val="false"/>
-          <w:i w:val="false"/>
-          <w:caps w:val="false"/>
-          <w:smallCaps w:val="false"/>
-          <w:color w:val="000000"/>
-          <w:spacing w:val="0"/>
-          <w:sz w:val="17"/>
-          <w:bdr w:val="single" w:sz="18" w:space="7" w:color="04AA6D"/>
-          <w:shd w:fill="FFFFFF" w:val="clear"/>
-        </w:rPr>
-        <w:t>(ProductName)</w:t>
+        <w:t>SELECT COUNT(ProductName)</w:t>
         <w:br/>
-      </w:r>
-      <w:r>
-        <w:rPr>
-          <w:rFonts w:ascii="Consolas;Menlo;courier new;monospace" w:hAnsi="Consolas;Menlo;courier new;monospace"/>
-          <w:b w:val="false"/>
-          <w:i w:val="false"/>
-          <w:caps w:val="false"/>
-          <w:smallCaps w:val="false"/>
-          <w:color w:val="000000"/>
-          <w:spacing w:val="0"/>
-          <w:sz w:val="17"/>
-          <w:bdr w:val="single" w:sz="18" w:space="7" w:color="04AA6D"/>
-          <w:shd w:fill="FFFFFF" w:val="clear"/>
-        </w:rPr>
-        <w:t>FROM</w:t>
-      </w:r>
-      <w:r>
-        <w:rPr>
-          <w:rFonts w:ascii="Consolas;Menlo;courier new;monospace" w:hAnsi="Consolas;Menlo;courier new;monospace"/>
-          <w:b w:val="false"/>
-          <w:i w:val="false"/>
-          <w:caps w:val="false"/>
-          <w:smallCaps w:val="false"/>
-          <w:color w:val="000000"/>
-          <w:spacing w:val="0"/>
-          <w:sz w:val="17"/>
-          <w:bdr w:val="single" w:sz="18" w:space="7" w:color="04AA6D"/>
-          <w:shd w:fill="FFFFFF" w:val="clear"/>
-        </w:rPr>
-        <w:t> Products;</w:t>
+        <w:t>FROM Products;</w:t>
       </w:r>
     </w:p>
     <w:p>
@@ -5775,9 +7928,7 @@
         </w:rPr>
       </w:pPr>
       <w:r>
-        <w:rPr>
-          <w:color w:val="000000"/>
-        </w:rPr>
+        <w:rPr/>
         <w:drawing>
           <wp:inline distT="0" distB="0" distL="0" distR="0">
             <wp:extent cx="172720" cy="172720"/>
@@ -7091,9 +9242,7 @@
         </w:rPr>
       </w:pPr>
       <w:r>
-        <w:rPr>
-          <w:color w:val="000000"/>
-        </w:rPr>
+        <w:rPr/>
         <w:drawing>
           <wp:inline distT="0" distB="0" distL="0" distR="0">
             <wp:extent cx="172720" cy="172720"/>
@@ -8074,9 +10223,7 @@
         </w:rPr>
       </w:pPr>
       <w:r>
-        <w:rPr>
-          <w:color w:val="000000"/>
-        </w:rPr>
+        <w:rPr/>
         <w:drawing>
           <wp:inline distT="0" distB="0" distL="0" distR="0">
             <wp:extent cx="172720" cy="172720"/>
@@ -8146,9 +10293,7 @@
         </w:rPr>
       </w:pPr>
       <w:r>
-        <w:rPr>
-          <w:color w:val="000000"/>
-        </w:rPr>
+        <w:rPr/>
         <w:drawing>
           <wp:inline distT="0" distB="0" distL="0" distR="0">
             <wp:extent cx="14745335" cy="9215755"/>
@@ -8459,9 +10604,7 @@
         </w:rPr>
       </w:pPr>
       <w:r>
-        <w:rPr>
-          <w:color w:val="000000"/>
-        </w:rPr>
+        <w:rPr/>
         <w:drawing>
           <wp:inline distT="0" distB="0" distL="0" distR="0">
             <wp:extent cx="172720" cy="172720"/>
@@ -9476,9 +11619,7 @@
         </w:rPr>
       </w:pPr>
       <w:r>
-        <w:rPr>
-          <w:color w:val="000000"/>
-        </w:rPr>
+        <w:rPr/>
         <w:drawing>
           <wp:inline distT="0" distB="0" distL="0" distR="0">
             <wp:extent cx="172720" cy="172720"/>
@@ -9840,16 +11981,13 @@
         </w:rPr>
       </w:pPr>
       <w:r>
-        <w:rPr>
-          <w:color w:val="000000"/>
-        </w:rPr>
+        <w:rPr/>
       </w:r>
     </w:p>
     <w:sectPr>
       <w:type w:val="continuous"/>
       <w:pgSz w:w="11906" w:h="16838"/>
       <w:pgMar w:left="1134" w:right="1134" w:gutter="0" w:header="0" w:top="1134" w:footer="0" w:bottom="1134"/>
-      <w:pgNumType w:fmt="decimal"/>
       <w:formProt w:val="false"/>
       <w:textDirection w:val="lrTb"/>
       <w:docGrid w:type="default" w:linePitch="100" w:charSpace="0"/>
@@ -9928,6 +12066,7 @@
     </w:lvl>
     <w:lvl w:ilvl="5">
       <w:start w:val="1"/>
+      <w:pStyle w:val="Heading6"/>
       <w:numFmt w:val="none"/>
       <w:suff w:val="nothing"/>
       <w:lvlText w:val=""/>
@@ -11945,6 +14084,139 @@
         <w:ind w:left="6381" w:hanging="283"/>
       </w:pPr>
       <w:rPr/>
+    </w:lvl>
+  </w:abstractNum>
+  <w:abstractNum w:abstractNumId="17">
+    <w:lvl w:ilvl="0">
+      <w:start w:val="1"/>
+      <w:numFmt w:val="decimal"/>
+      <w:lvlText w:val="%1."/>
+      <w:lvlJc w:val="left"/>
+      <w:pPr>
+        <w:tabs>
+          <w:tab w:val="num" w:pos="709"/>
+        </w:tabs>
+        <w:ind w:left="709" w:hanging="283"/>
+      </w:pPr>
+      <w:rPr/>
+    </w:lvl>
+    <w:lvl w:ilvl="1">
+      <w:start w:val="1"/>
+      <w:numFmt w:val="decimal"/>
+      <w:lvlText w:val="%2."/>
+      <w:lvlJc w:val="left"/>
+      <w:pPr>
+        <w:tabs>
+          <w:tab w:val="num" w:pos="1418"/>
+        </w:tabs>
+        <w:ind w:left="1418" w:hanging="283"/>
+      </w:pPr>
+      <w:rPr/>
+    </w:lvl>
+    <w:lvl w:ilvl="2">
+      <w:start w:val="1"/>
+      <w:numFmt w:val="bullet"/>
+      <w:lvlText w:val=""/>
+      <w:lvlJc w:val="left"/>
+      <w:pPr>
+        <w:tabs>
+          <w:tab w:val="num" w:pos="2127"/>
+        </w:tabs>
+        <w:ind w:left="2127" w:hanging="283"/>
+      </w:pPr>
+      <w:rPr>
+        <w:rFonts w:ascii="Symbol" w:hAnsi="Symbol" w:cs="Symbol" w:hint="default"/>
+      </w:rPr>
+    </w:lvl>
+    <w:lvl w:ilvl="3">
+      <w:start w:val="1"/>
+      <w:numFmt w:val="bullet"/>
+      <w:lvlText w:val=""/>
+      <w:lvlJc w:val="left"/>
+      <w:pPr>
+        <w:tabs>
+          <w:tab w:val="num" w:pos="2836"/>
+        </w:tabs>
+        <w:ind w:left="2836" w:hanging="283"/>
+      </w:pPr>
+      <w:rPr>
+        <w:rFonts w:ascii="Symbol" w:hAnsi="Symbol" w:cs="Symbol" w:hint="default"/>
+      </w:rPr>
+    </w:lvl>
+    <w:lvl w:ilvl="4">
+      <w:start w:val="1"/>
+      <w:numFmt w:val="bullet"/>
+      <w:lvlText w:val=""/>
+      <w:lvlJc w:val="left"/>
+      <w:pPr>
+        <w:tabs>
+          <w:tab w:val="num" w:pos="3545"/>
+        </w:tabs>
+        <w:ind w:left="3545" w:hanging="283"/>
+      </w:pPr>
+      <w:rPr>
+        <w:rFonts w:ascii="Symbol" w:hAnsi="Symbol" w:cs="Symbol" w:hint="default"/>
+      </w:rPr>
+    </w:lvl>
+    <w:lvl w:ilvl="5">
+      <w:start w:val="1"/>
+      <w:numFmt w:val="bullet"/>
+      <w:lvlText w:val=""/>
+      <w:lvlJc w:val="left"/>
+      <w:pPr>
+        <w:tabs>
+          <w:tab w:val="num" w:pos="4254"/>
+        </w:tabs>
+        <w:ind w:left="4254" w:hanging="283"/>
+      </w:pPr>
+      <w:rPr>
+        <w:rFonts w:ascii="Symbol" w:hAnsi="Symbol" w:cs="Symbol" w:hint="default"/>
+      </w:rPr>
+    </w:lvl>
+    <w:lvl w:ilvl="6">
+      <w:start w:val="1"/>
+      <w:numFmt w:val="bullet"/>
+      <w:lvlText w:val=""/>
+      <w:lvlJc w:val="left"/>
+      <w:pPr>
+        <w:tabs>
+          <w:tab w:val="num" w:pos="4963"/>
+        </w:tabs>
+        <w:ind w:left="4963" w:hanging="283"/>
+      </w:pPr>
+      <w:rPr>
+        <w:rFonts w:ascii="Symbol" w:hAnsi="Symbol" w:cs="Symbol" w:hint="default"/>
+      </w:rPr>
+    </w:lvl>
+    <w:lvl w:ilvl="7">
+      <w:start w:val="1"/>
+      <w:numFmt w:val="bullet"/>
+      <w:lvlText w:val=""/>
+      <w:lvlJc w:val="left"/>
+      <w:pPr>
+        <w:tabs>
+          <w:tab w:val="num" w:pos="5672"/>
+        </w:tabs>
+        <w:ind w:left="5672" w:hanging="283"/>
+      </w:pPr>
+      <w:rPr>
+        <w:rFonts w:ascii="Symbol" w:hAnsi="Symbol" w:cs="Symbol" w:hint="default"/>
+      </w:rPr>
+    </w:lvl>
+    <w:lvl w:ilvl="8">
+      <w:start w:val="1"/>
+      <w:numFmt w:val="bullet"/>
+      <w:lvlText w:val=""/>
+      <w:lvlJc w:val="left"/>
+      <w:pPr>
+        <w:tabs>
+          <w:tab w:val="num" w:pos="6381"/>
+        </w:tabs>
+        <w:ind w:left="6381" w:hanging="283"/>
+      </w:pPr>
+      <w:rPr>
+        <w:rFonts w:ascii="Symbol" w:hAnsi="Symbol" w:cs="Symbol" w:hint="default"/>
+      </w:rPr>
     </w:lvl>
   </w:abstractNum>
   <w:num w:numId="1">
@@ -11994,6 +14266,9 @@
   </w:num>
   <w:num w:numId="16">
     <w:abstractNumId w:val="16"/>
+  </w:num>
+  <w:num w:numId="17">
+    <w:abstractNumId w:val="17"/>
   </w:num>
 </w:numbering>
 </file>
@@ -12084,6 +14359,23 @@
       <w:bCs/>
       <w:sz w:val="24"/>
       <w:szCs w:val="24"/>
+    </w:rPr>
+  </w:style>
+  <w:style w:type="paragraph" w:styleId="Heading6">
+    <w:name w:val="Heading 6"/>
+    <w:basedOn w:val="Heading"/>
+    <w:next w:val="TextBody"/>
+    <w:qFormat/>
+    <w:pPr>
+      <w:spacing w:before="60" w:after="60"/>
+      <w:outlineLvl w:val="5"/>
+    </w:pPr>
+    <w:rPr>
+      <w:rFonts w:ascii="Liberation Serif" w:hAnsi="Liberation Serif" w:eastAsia="Songti SC" w:cs="Arial Unicode MS"/>
+      <w:b/>
+      <w:bCs/>
+      <w:sz w:val="14"/>
+      <w:szCs w:val="14"/>
     </w:rPr>
   </w:style>
   <w:style w:type="character" w:styleId="Bullets">
@@ -12209,5 +14501,45 @@
     </w:pPr>
     <w:rPr/>
   </w:style>
+  <w:style w:type="paragraph" w:styleId="HorizontalLine">
+    <w:name w:val="Horizontal Line"/>
+    <w:basedOn w:val="Normal"/>
+    <w:next w:val="TextBody"/>
+    <w:qFormat/>
+    <w:pPr>
+      <w:suppressLineNumbers/>
+      <w:pBdr>
+        <w:bottom w:val="double" w:sz="2" w:space="0" w:color="808080"/>
+      </w:pBdr>
+      <w:spacing w:before="0" w:after="283"/>
+    </w:pPr>
+    <w:rPr>
+      <w:sz w:val="12"/>
+      <w:szCs w:val="12"/>
+    </w:rPr>
+  </w:style>
+  <w:style w:type="paragraph" w:styleId="TableContents">
+    <w:name w:val="Table Contents"/>
+    <w:basedOn w:val="Normal"/>
+    <w:qFormat/>
+    <w:pPr>
+      <w:widowControl w:val="false"/>
+      <w:suppressLineNumbers/>
+    </w:pPr>
+    <w:rPr/>
+  </w:style>
+  <w:style w:type="paragraph" w:styleId="TableHeading">
+    <w:name w:val="Table Heading"/>
+    <w:basedOn w:val="TableContents"/>
+    <w:qFormat/>
+    <w:pPr>
+      <w:suppressLineNumbers/>
+      <w:jc w:val="center"/>
+    </w:pPr>
+    <w:rPr>
+      <w:b/>
+      <w:bCs/>
+    </w:rPr>
+  </w:style>
 </w:styles>
 </file>
</xml_diff>